<commit_message>
JS - another step! Yeah baby!
</commit_message>
<xml_diff>
--- a/JavaScript.docx
+++ b/JavaScript.docx
@@ -9,19 +9,29 @@
           <w:bCs/>
           <w:sz w:val="30"/>
           <w:szCs w:val="30"/>
-        </w:rPr>
-      </w:pPr>
+          <w:lang w:val="pt-BR"/>
+        </w:rPr>
+      </w:pPr>
+      <w:proofErr w:type="spellStart"/>
       <w:r>
         <w:rPr>
           <w:b/>
           <w:bCs/>
           <w:sz w:val="30"/>
           <w:szCs w:val="30"/>
+          <w:lang w:val="pt-BR"/>
         </w:rPr>
         <w:t>JavaScript</w:t>
       </w:r>
-    </w:p>
-    <w:p/>
+      <w:proofErr w:type="spellEnd"/>
+    </w:p>
+    <w:p>
+      <w:pPr>
+        <w:rPr>
+          <w:lang w:val="pt-BR"/>
+        </w:rPr>
+      </w:pPr>
+    </w:p>
     <w:p>
       <w:pPr>
         <w:rPr>
@@ -646,6 +656,2537 @@
           <w:lang w:val="pt-BR"/>
         </w:rPr>
       </w:pPr>
+    </w:p>
+    <w:p>
+      <w:pPr>
+        <w:rPr>
+          <w:lang w:val="pt-BR"/>
+        </w:rPr>
+      </w:pPr>
+    </w:p>
+    <w:p>
+      <w:pPr>
+        <w:rPr>
+          <w:lang w:val="pt-BR"/>
+        </w:rPr>
+      </w:pPr>
+    </w:p>
+    <w:p>
+      <w:pPr>
+        <w:rPr>
+          <w:lang w:val="pt-BR"/>
+        </w:rPr>
+      </w:pPr>
+    </w:p>
+    <w:p>
+      <w:pPr>
+        <w:rPr>
+          <w:lang w:val="pt-BR"/>
+        </w:rPr>
+      </w:pPr>
+    </w:p>
+    <w:p>
+      <w:pPr>
+        <w:rPr>
+          <w:lang w:val="pt-BR"/>
+        </w:rPr>
+      </w:pPr>
+    </w:p>
+    <w:p>
+      <w:pPr>
+        <w:rPr>
+          <w:lang w:val="pt-BR"/>
+        </w:rPr>
+      </w:pPr>
+    </w:p>
+    <w:p>
+      <w:pPr>
+        <w:rPr>
+          <w:lang w:val="pt-BR"/>
+        </w:rPr>
+      </w:pPr>
+    </w:p>
+    <w:p>
+      <w:pPr>
+        <w:rPr>
+          <w:b/>
+          <w:bCs/>
+          <w:sz w:val="30"/>
+          <w:szCs w:val="30"/>
+          <w:lang w:val="pt-BR"/>
+        </w:rPr>
+      </w:pPr>
+      <w:r>
+        <w:rPr>
+          <w:b/>
+          <w:bCs/>
+          <w:sz w:val="30"/>
+          <w:szCs w:val="30"/>
+          <w:lang w:val="pt-BR"/>
+        </w:rPr>
+        <w:lastRenderedPageBreak/>
+        <w:t>SCOPE – ESCOPO</w:t>
+      </w:r>
+    </w:p>
+    <w:p>
+      <w:pPr>
+        <w:rPr>
+          <w:lang w:val="pt-BR"/>
+        </w:rPr>
+      </w:pPr>
+    </w:p>
+    <w:p>
+      <w:pPr>
+        <w:rPr>
+          <w:lang w:val="pt-BR"/>
+        </w:rPr>
+      </w:pPr>
+      <w:r>
+        <w:rPr>
+          <w:lang w:val="pt-BR"/>
+        </w:rPr>
+        <w:t xml:space="preserve">O </w:t>
+      </w:r>
+      <w:proofErr w:type="spellStart"/>
+      <w:r>
+        <w:rPr>
+          <w:lang w:val="pt-BR"/>
+        </w:rPr>
+        <w:t>scope</w:t>
+      </w:r>
+      <w:proofErr w:type="spellEnd"/>
+      <w:r>
+        <w:rPr>
+          <w:lang w:val="pt-BR"/>
+        </w:rPr>
+        <w:t xml:space="preserve"> determina a visibilidade de alguma variável no JS.</w:t>
+      </w:r>
+    </w:p>
+    <w:p>
+      <w:pPr>
+        <w:rPr>
+          <w:lang w:val="pt-BR"/>
+        </w:rPr>
+      </w:pPr>
+    </w:p>
+    <w:p>
+      <w:pPr>
+        <w:shd w:val="clear" w:color="auto" w:fill="1E1E1E"/>
+        <w:spacing w:line="360" w:lineRule="atLeast"/>
+        <w:rPr>
+          <w:rFonts w:ascii="Consolas" w:hAnsi="Consolas" w:cs="Times New Roman"/>
+          <w:color w:val="D4D4D4"/>
+          <w:kern w:val="0"/>
+          <w:sz w:val="27"/>
+          <w:szCs w:val="27"/>
+        </w:rPr>
+      </w:pPr>
+    </w:p>
+    <w:p>
+      <w:pPr>
+        <w:shd w:val="clear" w:color="auto" w:fill="1E1E1E"/>
+        <w:spacing w:line="360" w:lineRule="atLeast"/>
+        <w:rPr>
+          <w:rFonts w:ascii="Consolas" w:hAnsi="Consolas" w:cs="Times New Roman"/>
+          <w:color w:val="D4D4D4"/>
+          <w:kern w:val="0"/>
+          <w:sz w:val="27"/>
+          <w:szCs w:val="27"/>
+          <w:lang w:val="pt-BR"/>
+        </w:rPr>
+      </w:pPr>
+      <w:r>
+        <w:rPr>
+          <w:rFonts w:ascii="Consolas" w:hAnsi="Consolas" w:cs="Times New Roman"/>
+          <w:color w:val="6A9955"/>
+          <w:kern w:val="0"/>
+          <w:sz w:val="27"/>
+          <w:szCs w:val="27"/>
+          <w:lang w:val="pt-BR"/>
+        </w:rPr>
+        <w:t>//var é global e local, poderá funcionar fora de um escopo de bloco</w:t>
+      </w:r>
+    </w:p>
+    <w:p>
+      <w:pPr>
+        <w:shd w:val="clear" w:color="auto" w:fill="1E1E1E"/>
+        <w:spacing w:line="360" w:lineRule="atLeast"/>
+        <w:rPr>
+          <w:rFonts w:ascii="Consolas" w:hAnsi="Consolas" w:cs="Times New Roman"/>
+          <w:color w:val="D4D4D4"/>
+          <w:kern w:val="0"/>
+          <w:sz w:val="27"/>
+          <w:szCs w:val="27"/>
+          <w:lang w:val="pt-BR"/>
+        </w:rPr>
+      </w:pPr>
+      <w:r>
+        <w:rPr>
+          <w:rFonts w:ascii="Consolas" w:hAnsi="Consolas" w:cs="Times New Roman"/>
+          <w:color w:val="6A9955"/>
+          <w:kern w:val="0"/>
+          <w:sz w:val="27"/>
+          <w:szCs w:val="27"/>
+          <w:lang w:val="pt-BR"/>
+        </w:rPr>
+        <w:t>//</w:t>
+      </w:r>
+      <w:proofErr w:type="spellStart"/>
+      <w:r>
+        <w:rPr>
+          <w:rFonts w:ascii="Consolas" w:hAnsi="Consolas" w:cs="Times New Roman"/>
+          <w:color w:val="6A9955"/>
+          <w:kern w:val="0"/>
+          <w:sz w:val="27"/>
+          <w:szCs w:val="27"/>
+          <w:lang w:val="pt-BR"/>
+        </w:rPr>
+        <w:t>hoisting</w:t>
+      </w:r>
+      <w:proofErr w:type="spellEnd"/>
+      <w:r>
+        <w:rPr>
+          <w:rFonts w:ascii="Consolas" w:hAnsi="Consolas" w:cs="Times New Roman"/>
+          <w:color w:val="6A9955"/>
+          <w:kern w:val="0"/>
+          <w:sz w:val="27"/>
+          <w:szCs w:val="27"/>
+          <w:lang w:val="pt-BR"/>
+        </w:rPr>
+        <w:t xml:space="preserve"> - elevação</w:t>
+      </w:r>
+    </w:p>
+    <w:p>
+      <w:pPr>
+        <w:shd w:val="clear" w:color="auto" w:fill="1E1E1E"/>
+        <w:spacing w:line="360" w:lineRule="atLeast"/>
+        <w:rPr>
+          <w:rFonts w:ascii="Consolas" w:hAnsi="Consolas" w:cs="Times New Roman"/>
+          <w:color w:val="D4D4D4"/>
+          <w:kern w:val="0"/>
+          <w:sz w:val="27"/>
+          <w:szCs w:val="27"/>
+          <w:lang w:val="pt-BR"/>
+        </w:rPr>
+      </w:pPr>
+    </w:p>
+    <w:p>
+      <w:pPr>
+        <w:shd w:val="clear" w:color="auto" w:fill="1E1E1E"/>
+        <w:spacing w:line="360" w:lineRule="atLeast"/>
+        <w:rPr>
+          <w:rFonts w:ascii="Consolas" w:hAnsi="Consolas" w:cs="Times New Roman"/>
+          <w:color w:val="D4D4D4"/>
+          <w:kern w:val="0"/>
+          <w:sz w:val="27"/>
+          <w:szCs w:val="27"/>
+          <w:lang w:val="pt-BR"/>
+        </w:rPr>
+      </w:pPr>
+      <w:r>
+        <w:rPr>
+          <w:rFonts w:ascii="Consolas" w:hAnsi="Consolas" w:cs="Times New Roman"/>
+          <w:color w:val="D4D4D4"/>
+          <w:kern w:val="0"/>
+          <w:sz w:val="27"/>
+          <w:szCs w:val="27"/>
+          <w:lang w:val="pt-BR"/>
+        </w:rPr>
+        <w:t> </w:t>
+      </w:r>
+      <w:proofErr w:type="gramStart"/>
+      <w:r>
+        <w:rPr>
+          <w:rFonts w:ascii="Consolas" w:hAnsi="Consolas" w:cs="Times New Roman"/>
+          <w:color w:val="9CDCFE"/>
+          <w:kern w:val="0"/>
+          <w:sz w:val="27"/>
+          <w:szCs w:val="27"/>
+          <w:lang w:val="pt-BR"/>
+        </w:rPr>
+        <w:t>console</w:t>
+      </w:r>
+      <w:r>
+        <w:rPr>
+          <w:rFonts w:ascii="Consolas" w:hAnsi="Consolas" w:cs="Times New Roman"/>
+          <w:color w:val="D4D4D4"/>
+          <w:kern w:val="0"/>
+          <w:sz w:val="27"/>
+          <w:szCs w:val="27"/>
+          <w:lang w:val="pt-BR"/>
+        </w:rPr>
+        <w:t>.</w:t>
+      </w:r>
+      <w:r>
+        <w:rPr>
+          <w:rFonts w:ascii="Consolas" w:hAnsi="Consolas" w:cs="Times New Roman"/>
+          <w:color w:val="DCDCAA"/>
+          <w:kern w:val="0"/>
+          <w:sz w:val="27"/>
+          <w:szCs w:val="27"/>
+          <w:lang w:val="pt-BR"/>
+        </w:rPr>
+        <w:t>log</w:t>
+      </w:r>
+      <w:r>
+        <w:rPr>
+          <w:rFonts w:ascii="Consolas" w:hAnsi="Consolas" w:cs="Times New Roman"/>
+          <w:color w:val="D4D4D4"/>
+          <w:kern w:val="0"/>
+          <w:sz w:val="27"/>
+          <w:szCs w:val="27"/>
+          <w:lang w:val="pt-BR"/>
+        </w:rPr>
+        <w:t>(</w:t>
+      </w:r>
+      <w:proofErr w:type="gramEnd"/>
+      <w:r>
+        <w:rPr>
+          <w:rFonts w:ascii="Consolas" w:hAnsi="Consolas" w:cs="Times New Roman"/>
+          <w:color w:val="CE9178"/>
+          <w:kern w:val="0"/>
+          <w:sz w:val="27"/>
+          <w:szCs w:val="27"/>
+          <w:lang w:val="pt-BR"/>
+        </w:rPr>
+        <w:t>'&gt; existe X antes do bloco?'</w:t>
+      </w:r>
+      <w:r>
+        <w:rPr>
+          <w:rFonts w:ascii="Consolas" w:hAnsi="Consolas" w:cs="Times New Roman"/>
+          <w:color w:val="D4D4D4"/>
+          <w:kern w:val="0"/>
+          <w:sz w:val="27"/>
+          <w:szCs w:val="27"/>
+          <w:lang w:val="pt-BR"/>
+        </w:rPr>
+        <w:t xml:space="preserve">, </w:t>
+      </w:r>
+      <w:r>
+        <w:rPr>
+          <w:rFonts w:ascii="Consolas" w:hAnsi="Consolas" w:cs="Times New Roman"/>
+          <w:color w:val="9CDCFE"/>
+          <w:kern w:val="0"/>
+          <w:sz w:val="27"/>
+          <w:szCs w:val="27"/>
+          <w:lang w:val="pt-BR"/>
+        </w:rPr>
+        <w:t>x</w:t>
+      </w:r>
+      <w:r>
+        <w:rPr>
+          <w:rFonts w:ascii="Consolas" w:hAnsi="Consolas" w:cs="Times New Roman"/>
+          <w:color w:val="D4D4D4"/>
+          <w:kern w:val="0"/>
+          <w:sz w:val="27"/>
+          <w:szCs w:val="27"/>
+          <w:lang w:val="pt-BR"/>
+        </w:rPr>
+        <w:t>)</w:t>
+      </w:r>
+    </w:p>
+    <w:p>
+      <w:pPr>
+        <w:shd w:val="clear" w:color="auto" w:fill="1E1E1E"/>
+        <w:spacing w:line="360" w:lineRule="atLeast"/>
+        <w:rPr>
+          <w:rFonts w:ascii="Consolas" w:hAnsi="Consolas" w:cs="Times New Roman"/>
+          <w:color w:val="D4D4D4"/>
+          <w:kern w:val="0"/>
+          <w:sz w:val="27"/>
+          <w:szCs w:val="27"/>
+          <w:lang w:val="pt-BR"/>
+        </w:rPr>
+      </w:pPr>
+    </w:p>
+    <w:p>
+      <w:pPr>
+        <w:shd w:val="clear" w:color="auto" w:fill="1E1E1E"/>
+        <w:spacing w:line="360" w:lineRule="atLeast"/>
+        <w:rPr>
+          <w:rFonts w:ascii="Consolas" w:hAnsi="Consolas" w:cs="Times New Roman"/>
+          <w:color w:val="D4D4D4"/>
+          <w:kern w:val="0"/>
+          <w:sz w:val="27"/>
+          <w:szCs w:val="27"/>
+          <w:lang w:val="pt-BR"/>
+        </w:rPr>
+      </w:pPr>
+      <w:r>
+        <w:rPr>
+          <w:rFonts w:ascii="Consolas" w:hAnsi="Consolas" w:cs="Times New Roman"/>
+          <w:color w:val="D4D4D4"/>
+          <w:kern w:val="0"/>
+          <w:sz w:val="27"/>
+          <w:szCs w:val="27"/>
+          <w:lang w:val="pt-BR"/>
+        </w:rPr>
+        <w:t>{</w:t>
+      </w:r>
+    </w:p>
+    <w:p>
+      <w:pPr>
+        <w:shd w:val="clear" w:color="auto" w:fill="1E1E1E"/>
+        <w:spacing w:line="360" w:lineRule="atLeast"/>
+        <w:rPr>
+          <w:rFonts w:ascii="Consolas" w:hAnsi="Consolas" w:cs="Times New Roman"/>
+          <w:color w:val="D4D4D4"/>
+          <w:kern w:val="0"/>
+          <w:sz w:val="27"/>
+          <w:szCs w:val="27"/>
+          <w:lang w:val="pt-BR"/>
+        </w:rPr>
+      </w:pPr>
+      <w:r>
+        <w:rPr>
+          <w:rFonts w:ascii="Consolas" w:hAnsi="Consolas" w:cs="Times New Roman"/>
+          <w:color w:val="D4D4D4"/>
+          <w:kern w:val="0"/>
+          <w:sz w:val="27"/>
+          <w:szCs w:val="27"/>
+          <w:lang w:val="pt-BR"/>
+        </w:rPr>
+        <w:t xml:space="preserve">    </w:t>
+      </w:r>
+      <w:r>
+        <w:rPr>
+          <w:rFonts w:ascii="Consolas" w:hAnsi="Consolas" w:cs="Times New Roman"/>
+          <w:color w:val="569CD6"/>
+          <w:kern w:val="0"/>
+          <w:sz w:val="27"/>
+          <w:szCs w:val="27"/>
+          <w:lang w:val="pt-BR"/>
+        </w:rPr>
+        <w:t>var</w:t>
+      </w:r>
+      <w:r>
+        <w:rPr>
+          <w:rFonts w:ascii="Consolas" w:hAnsi="Consolas" w:cs="Times New Roman"/>
+          <w:color w:val="D4D4D4"/>
+          <w:kern w:val="0"/>
+          <w:sz w:val="27"/>
+          <w:szCs w:val="27"/>
+          <w:lang w:val="pt-BR"/>
+        </w:rPr>
+        <w:t xml:space="preserve"> </w:t>
+      </w:r>
+      <w:r>
+        <w:rPr>
+          <w:rFonts w:ascii="Consolas" w:hAnsi="Consolas" w:cs="Times New Roman"/>
+          <w:color w:val="9CDCFE"/>
+          <w:kern w:val="0"/>
+          <w:sz w:val="27"/>
+          <w:szCs w:val="27"/>
+          <w:lang w:val="pt-BR"/>
+        </w:rPr>
+        <w:t>x</w:t>
+      </w:r>
+      <w:r>
+        <w:rPr>
+          <w:rFonts w:ascii="Consolas" w:hAnsi="Consolas" w:cs="Times New Roman"/>
+          <w:color w:val="D4D4D4"/>
+          <w:kern w:val="0"/>
+          <w:sz w:val="27"/>
+          <w:szCs w:val="27"/>
+          <w:lang w:val="pt-BR"/>
+        </w:rPr>
+        <w:t xml:space="preserve"> = </w:t>
+      </w:r>
+      <w:r>
+        <w:rPr>
+          <w:rFonts w:ascii="Consolas" w:hAnsi="Consolas" w:cs="Times New Roman"/>
+          <w:color w:val="B5CEA8"/>
+          <w:kern w:val="0"/>
+          <w:sz w:val="27"/>
+          <w:szCs w:val="27"/>
+          <w:lang w:val="pt-BR"/>
+        </w:rPr>
+        <w:t>0</w:t>
+      </w:r>
+    </w:p>
+    <w:p>
+      <w:pPr>
+        <w:shd w:val="clear" w:color="auto" w:fill="1E1E1E"/>
+        <w:spacing w:line="360" w:lineRule="atLeast"/>
+        <w:rPr>
+          <w:rFonts w:ascii="Consolas" w:hAnsi="Consolas" w:cs="Times New Roman"/>
+          <w:color w:val="D4D4D4"/>
+          <w:kern w:val="0"/>
+          <w:sz w:val="27"/>
+          <w:szCs w:val="27"/>
+          <w:lang w:val="pt-BR"/>
+        </w:rPr>
+      </w:pPr>
+      <w:r>
+        <w:rPr>
+          <w:rFonts w:ascii="Consolas" w:hAnsi="Consolas" w:cs="Times New Roman"/>
+          <w:color w:val="D4D4D4"/>
+          <w:kern w:val="0"/>
+          <w:sz w:val="27"/>
+          <w:szCs w:val="27"/>
+          <w:lang w:val="pt-BR"/>
+        </w:rPr>
+        <w:t xml:space="preserve">    </w:t>
+      </w:r>
+    </w:p>
+    <w:p>
+      <w:pPr>
+        <w:shd w:val="clear" w:color="auto" w:fill="1E1E1E"/>
+        <w:spacing w:line="360" w:lineRule="atLeast"/>
+        <w:rPr>
+          <w:rFonts w:ascii="Consolas" w:hAnsi="Consolas" w:cs="Times New Roman"/>
+          <w:color w:val="D4D4D4"/>
+          <w:kern w:val="0"/>
+          <w:sz w:val="27"/>
+          <w:szCs w:val="27"/>
+          <w:lang w:val="pt-BR"/>
+        </w:rPr>
+      </w:pPr>
+      <w:r>
+        <w:rPr>
+          <w:rFonts w:ascii="Consolas" w:hAnsi="Consolas" w:cs="Times New Roman"/>
+          <w:color w:val="D4D4D4"/>
+          <w:kern w:val="0"/>
+          <w:sz w:val="27"/>
+          <w:szCs w:val="27"/>
+          <w:lang w:val="pt-BR"/>
+        </w:rPr>
+        <w:t>}</w:t>
+      </w:r>
+    </w:p>
+    <w:p>
+      <w:pPr>
+        <w:shd w:val="clear" w:color="auto" w:fill="1E1E1E"/>
+        <w:spacing w:line="360" w:lineRule="atLeast"/>
+        <w:rPr>
+          <w:rFonts w:ascii="Consolas" w:hAnsi="Consolas" w:cs="Times New Roman"/>
+          <w:color w:val="D4D4D4"/>
+          <w:kern w:val="0"/>
+          <w:sz w:val="27"/>
+          <w:szCs w:val="27"/>
+          <w:lang w:val="pt-BR"/>
+        </w:rPr>
+      </w:pPr>
+    </w:p>
+    <w:p>
+      <w:pPr>
+        <w:shd w:val="clear" w:color="auto" w:fill="1E1E1E"/>
+        <w:spacing w:line="360" w:lineRule="atLeast"/>
+        <w:rPr>
+          <w:rFonts w:ascii="Consolas" w:hAnsi="Consolas" w:cs="Times New Roman"/>
+          <w:color w:val="D4D4D4"/>
+          <w:kern w:val="0"/>
+          <w:sz w:val="27"/>
+          <w:szCs w:val="27"/>
+          <w:lang w:val="pt-BR"/>
+        </w:rPr>
+      </w:pPr>
+      <w:proofErr w:type="gramStart"/>
+      <w:r>
+        <w:rPr>
+          <w:rFonts w:ascii="Consolas" w:hAnsi="Consolas" w:cs="Times New Roman"/>
+          <w:color w:val="9CDCFE"/>
+          <w:kern w:val="0"/>
+          <w:sz w:val="27"/>
+          <w:szCs w:val="27"/>
+          <w:lang w:val="pt-BR"/>
+        </w:rPr>
+        <w:t>console</w:t>
+      </w:r>
+      <w:r>
+        <w:rPr>
+          <w:rFonts w:ascii="Consolas" w:hAnsi="Consolas" w:cs="Times New Roman"/>
+          <w:color w:val="D4D4D4"/>
+          <w:kern w:val="0"/>
+          <w:sz w:val="27"/>
+          <w:szCs w:val="27"/>
+          <w:lang w:val="pt-BR"/>
+        </w:rPr>
+        <w:t>.</w:t>
+      </w:r>
+      <w:r>
+        <w:rPr>
+          <w:rFonts w:ascii="Consolas" w:hAnsi="Consolas" w:cs="Times New Roman"/>
+          <w:color w:val="DCDCAA"/>
+          <w:kern w:val="0"/>
+          <w:sz w:val="27"/>
+          <w:szCs w:val="27"/>
+          <w:lang w:val="pt-BR"/>
+        </w:rPr>
+        <w:t>log</w:t>
+      </w:r>
+      <w:r>
+        <w:rPr>
+          <w:rFonts w:ascii="Consolas" w:hAnsi="Consolas" w:cs="Times New Roman"/>
+          <w:color w:val="D4D4D4"/>
+          <w:kern w:val="0"/>
+          <w:sz w:val="27"/>
+          <w:szCs w:val="27"/>
+          <w:lang w:val="pt-BR"/>
+        </w:rPr>
+        <w:t>(</w:t>
+      </w:r>
+      <w:proofErr w:type="gramEnd"/>
+      <w:r>
+        <w:rPr>
+          <w:rFonts w:ascii="Consolas" w:hAnsi="Consolas" w:cs="Times New Roman"/>
+          <w:color w:val="CE9178"/>
+          <w:kern w:val="0"/>
+          <w:sz w:val="27"/>
+          <w:szCs w:val="27"/>
+          <w:lang w:val="pt-BR"/>
+        </w:rPr>
+        <w:t>'&gt; existe X depois do bloco?'</w:t>
+      </w:r>
+      <w:r>
+        <w:rPr>
+          <w:rFonts w:ascii="Consolas" w:hAnsi="Consolas" w:cs="Times New Roman"/>
+          <w:color w:val="D4D4D4"/>
+          <w:kern w:val="0"/>
+          <w:sz w:val="27"/>
+          <w:szCs w:val="27"/>
+          <w:lang w:val="pt-BR"/>
+        </w:rPr>
+        <w:t xml:space="preserve">, </w:t>
+      </w:r>
+      <w:r>
+        <w:rPr>
+          <w:rFonts w:ascii="Consolas" w:hAnsi="Consolas" w:cs="Times New Roman"/>
+          <w:color w:val="9CDCFE"/>
+          <w:kern w:val="0"/>
+          <w:sz w:val="27"/>
+          <w:szCs w:val="27"/>
+          <w:lang w:val="pt-BR"/>
+        </w:rPr>
+        <w:t>x</w:t>
+      </w:r>
+      <w:r>
+        <w:rPr>
+          <w:rFonts w:ascii="Consolas" w:hAnsi="Consolas" w:cs="Times New Roman"/>
+          <w:color w:val="D4D4D4"/>
+          <w:kern w:val="0"/>
+          <w:sz w:val="27"/>
+          <w:szCs w:val="27"/>
+          <w:lang w:val="pt-BR"/>
+        </w:rPr>
+        <w:t>)</w:t>
+      </w:r>
+    </w:p>
+    <w:p>
+      <w:pPr>
+        <w:rPr>
+          <w:lang w:val="pt-BR"/>
+        </w:rPr>
+      </w:pPr>
+    </w:p>
+    <w:p>
+      <w:pPr>
+        <w:shd w:val="clear" w:color="auto" w:fill="1E1E1E"/>
+        <w:spacing w:line="360" w:lineRule="atLeast"/>
+        <w:rPr>
+          <w:rFonts w:ascii="Consolas" w:hAnsi="Consolas" w:cs="Times New Roman"/>
+          <w:color w:val="D4D4D4"/>
+          <w:kern w:val="0"/>
+          <w:sz w:val="27"/>
+          <w:szCs w:val="27"/>
+          <w:lang w:val="pt-BR"/>
+        </w:rPr>
+      </w:pPr>
+      <w:r>
+        <w:rPr>
+          <w:rFonts w:ascii="Consolas" w:hAnsi="Consolas" w:cs="Times New Roman"/>
+          <w:color w:val="6A9955"/>
+          <w:kern w:val="0"/>
+          <w:sz w:val="27"/>
+          <w:szCs w:val="27"/>
+          <w:lang w:val="pt-BR"/>
+        </w:rPr>
+        <w:t>//</w:t>
+      </w:r>
+      <w:proofErr w:type="spellStart"/>
+      <w:r>
+        <w:rPr>
+          <w:rFonts w:ascii="Consolas" w:hAnsi="Consolas" w:cs="Times New Roman"/>
+          <w:color w:val="6A9955"/>
+          <w:kern w:val="0"/>
+          <w:sz w:val="27"/>
+          <w:szCs w:val="27"/>
+          <w:lang w:val="pt-BR"/>
+        </w:rPr>
+        <w:t>const</w:t>
+      </w:r>
+      <w:proofErr w:type="spellEnd"/>
+      <w:r>
+        <w:rPr>
+          <w:rFonts w:ascii="Consolas" w:hAnsi="Consolas" w:cs="Times New Roman"/>
+          <w:color w:val="6A9955"/>
+          <w:kern w:val="0"/>
+          <w:sz w:val="27"/>
+          <w:szCs w:val="27"/>
+          <w:lang w:val="pt-BR"/>
+        </w:rPr>
+        <w:t xml:space="preserve"> e </w:t>
+      </w:r>
+      <w:proofErr w:type="spellStart"/>
+      <w:r>
+        <w:rPr>
+          <w:rFonts w:ascii="Consolas" w:hAnsi="Consolas" w:cs="Times New Roman"/>
+          <w:color w:val="6A9955"/>
+          <w:kern w:val="0"/>
+          <w:sz w:val="27"/>
+          <w:szCs w:val="27"/>
+          <w:lang w:val="pt-BR"/>
+        </w:rPr>
+        <w:t>let</w:t>
+      </w:r>
+      <w:proofErr w:type="spellEnd"/>
+      <w:r>
+        <w:rPr>
+          <w:rFonts w:ascii="Consolas" w:hAnsi="Consolas" w:cs="Times New Roman"/>
+          <w:color w:val="6A9955"/>
+          <w:kern w:val="0"/>
+          <w:sz w:val="27"/>
+          <w:szCs w:val="27"/>
+          <w:lang w:val="pt-BR"/>
+        </w:rPr>
+        <w:t xml:space="preserve"> são locais e só funcionam no escopo onde foram criadas</w:t>
+      </w:r>
+    </w:p>
+    <w:p>
+      <w:pPr>
+        <w:shd w:val="clear" w:color="auto" w:fill="1E1E1E"/>
+        <w:spacing w:line="360" w:lineRule="atLeast"/>
+        <w:rPr>
+          <w:rFonts w:ascii="Consolas" w:hAnsi="Consolas" w:cs="Times New Roman"/>
+          <w:color w:val="D4D4D4"/>
+          <w:kern w:val="0"/>
+          <w:sz w:val="27"/>
+          <w:szCs w:val="27"/>
+          <w:lang w:val="pt-BR"/>
+        </w:rPr>
+      </w:pPr>
+    </w:p>
+    <w:p>
+      <w:pPr>
+        <w:shd w:val="clear" w:color="auto" w:fill="1E1E1E"/>
+        <w:spacing w:line="360" w:lineRule="atLeast"/>
+        <w:rPr>
+          <w:rFonts w:ascii="Consolas" w:hAnsi="Consolas" w:cs="Times New Roman"/>
+          <w:color w:val="D4D4D4"/>
+          <w:kern w:val="0"/>
+          <w:sz w:val="27"/>
+          <w:szCs w:val="27"/>
+          <w:lang w:val="fr-CA"/>
+        </w:rPr>
+      </w:pPr>
+      <w:proofErr w:type="gramStart"/>
+      <w:r>
+        <w:rPr>
+          <w:rFonts w:ascii="Consolas" w:hAnsi="Consolas" w:cs="Times New Roman"/>
+          <w:color w:val="569CD6"/>
+          <w:kern w:val="0"/>
+          <w:sz w:val="27"/>
+          <w:szCs w:val="27"/>
+          <w:lang w:val="fr-CA"/>
+        </w:rPr>
+        <w:t>let</w:t>
+      </w:r>
+      <w:proofErr w:type="gramEnd"/>
+      <w:r>
+        <w:rPr>
+          <w:rFonts w:ascii="Consolas" w:hAnsi="Consolas" w:cs="Times New Roman"/>
+          <w:color w:val="D4D4D4"/>
+          <w:kern w:val="0"/>
+          <w:sz w:val="27"/>
+          <w:szCs w:val="27"/>
+          <w:lang w:val="fr-CA"/>
+        </w:rPr>
+        <w:t xml:space="preserve"> </w:t>
+      </w:r>
+      <w:r>
+        <w:rPr>
+          <w:rFonts w:ascii="Consolas" w:hAnsi="Consolas" w:cs="Times New Roman"/>
+          <w:color w:val="9CDCFE"/>
+          <w:kern w:val="0"/>
+          <w:sz w:val="27"/>
+          <w:szCs w:val="27"/>
+          <w:lang w:val="fr-CA"/>
+        </w:rPr>
+        <w:t>y</w:t>
+      </w:r>
+      <w:r>
+        <w:rPr>
+          <w:rFonts w:ascii="Consolas" w:hAnsi="Consolas" w:cs="Times New Roman"/>
+          <w:color w:val="D4D4D4"/>
+          <w:kern w:val="0"/>
+          <w:sz w:val="27"/>
+          <w:szCs w:val="27"/>
+          <w:lang w:val="fr-CA"/>
+        </w:rPr>
+        <w:t xml:space="preserve"> = </w:t>
+      </w:r>
+      <w:r>
+        <w:rPr>
+          <w:rFonts w:ascii="Consolas" w:hAnsi="Consolas" w:cs="Times New Roman"/>
+          <w:color w:val="B5CEA8"/>
+          <w:kern w:val="0"/>
+          <w:sz w:val="27"/>
+          <w:szCs w:val="27"/>
+          <w:lang w:val="fr-CA"/>
+        </w:rPr>
+        <w:t>1</w:t>
+      </w:r>
+      <w:r>
+        <w:rPr>
+          <w:rFonts w:ascii="Consolas" w:hAnsi="Consolas" w:cs="Times New Roman"/>
+          <w:color w:val="D4D4D4"/>
+          <w:kern w:val="0"/>
+          <w:sz w:val="27"/>
+          <w:szCs w:val="27"/>
+          <w:lang w:val="fr-CA"/>
+        </w:rPr>
+        <w:t>;</w:t>
+      </w:r>
+    </w:p>
+    <w:p>
+      <w:pPr>
+        <w:shd w:val="clear" w:color="auto" w:fill="1E1E1E"/>
+        <w:spacing w:line="360" w:lineRule="atLeast"/>
+        <w:rPr>
+          <w:rFonts w:ascii="Consolas" w:hAnsi="Consolas" w:cs="Times New Roman"/>
+          <w:color w:val="D4D4D4"/>
+          <w:kern w:val="0"/>
+          <w:sz w:val="27"/>
+          <w:szCs w:val="27"/>
+          <w:lang w:val="fr-CA"/>
+        </w:rPr>
+      </w:pPr>
+    </w:p>
+    <w:p>
+      <w:pPr>
+        <w:shd w:val="clear" w:color="auto" w:fill="1E1E1E"/>
+        <w:spacing w:line="360" w:lineRule="atLeast"/>
+        <w:rPr>
+          <w:rFonts w:ascii="Consolas" w:hAnsi="Consolas" w:cs="Times New Roman"/>
+          <w:color w:val="D4D4D4"/>
+          <w:kern w:val="0"/>
+          <w:sz w:val="27"/>
+          <w:szCs w:val="27"/>
+          <w:lang w:val="fr-CA"/>
+        </w:rPr>
+      </w:pPr>
+      <w:r>
+        <w:rPr>
+          <w:rFonts w:ascii="Consolas" w:hAnsi="Consolas" w:cs="Times New Roman"/>
+          <w:color w:val="D4D4D4"/>
+          <w:kern w:val="0"/>
+          <w:sz w:val="27"/>
+          <w:szCs w:val="27"/>
+          <w:lang w:val="fr-CA"/>
+        </w:rPr>
+        <w:t>{</w:t>
+      </w:r>
+    </w:p>
+    <w:p>
+      <w:pPr>
+        <w:shd w:val="clear" w:color="auto" w:fill="1E1E1E"/>
+        <w:spacing w:line="360" w:lineRule="atLeast"/>
+        <w:rPr>
+          <w:rFonts w:ascii="Consolas" w:hAnsi="Consolas" w:cs="Times New Roman"/>
+          <w:color w:val="D4D4D4"/>
+          <w:kern w:val="0"/>
+          <w:sz w:val="27"/>
+          <w:szCs w:val="27"/>
+          <w:lang w:val="fr-CA"/>
+        </w:rPr>
+      </w:pPr>
+      <w:r>
+        <w:rPr>
+          <w:rFonts w:ascii="Consolas" w:hAnsi="Consolas" w:cs="Times New Roman"/>
+          <w:color w:val="D4D4D4"/>
+          <w:kern w:val="0"/>
+          <w:sz w:val="27"/>
+          <w:szCs w:val="27"/>
+          <w:lang w:val="fr-CA"/>
+        </w:rPr>
+        <w:t xml:space="preserve">    </w:t>
+      </w:r>
+      <w:proofErr w:type="gramStart"/>
+      <w:r>
+        <w:rPr>
+          <w:rFonts w:ascii="Consolas" w:hAnsi="Consolas" w:cs="Times New Roman"/>
+          <w:color w:val="569CD6"/>
+          <w:kern w:val="0"/>
+          <w:sz w:val="27"/>
+          <w:szCs w:val="27"/>
+          <w:lang w:val="fr-CA"/>
+        </w:rPr>
+        <w:t>let</w:t>
+      </w:r>
+      <w:proofErr w:type="gramEnd"/>
+      <w:r>
+        <w:rPr>
+          <w:rFonts w:ascii="Consolas" w:hAnsi="Consolas" w:cs="Times New Roman"/>
+          <w:color w:val="D4D4D4"/>
+          <w:kern w:val="0"/>
+          <w:sz w:val="27"/>
+          <w:szCs w:val="27"/>
+          <w:lang w:val="fr-CA"/>
+        </w:rPr>
+        <w:t xml:space="preserve"> </w:t>
+      </w:r>
+      <w:r>
+        <w:rPr>
+          <w:rFonts w:ascii="Consolas" w:hAnsi="Consolas" w:cs="Times New Roman"/>
+          <w:color w:val="9CDCFE"/>
+          <w:kern w:val="0"/>
+          <w:sz w:val="27"/>
+          <w:szCs w:val="27"/>
+          <w:lang w:val="fr-CA"/>
+        </w:rPr>
+        <w:t>y</w:t>
+      </w:r>
+      <w:r>
+        <w:rPr>
+          <w:rFonts w:ascii="Consolas" w:hAnsi="Consolas" w:cs="Times New Roman"/>
+          <w:color w:val="D4D4D4"/>
+          <w:kern w:val="0"/>
+          <w:sz w:val="27"/>
+          <w:szCs w:val="27"/>
+          <w:lang w:val="fr-CA"/>
+        </w:rPr>
+        <w:t xml:space="preserve"> = </w:t>
+      </w:r>
+      <w:r>
+        <w:rPr>
+          <w:rFonts w:ascii="Consolas" w:hAnsi="Consolas" w:cs="Times New Roman"/>
+          <w:color w:val="B5CEA8"/>
+          <w:kern w:val="0"/>
+          <w:sz w:val="27"/>
+          <w:szCs w:val="27"/>
+          <w:lang w:val="fr-CA"/>
+        </w:rPr>
+        <w:t>0</w:t>
+      </w:r>
+    </w:p>
+    <w:p>
+      <w:pPr>
+        <w:shd w:val="clear" w:color="auto" w:fill="1E1E1E"/>
+        <w:spacing w:line="360" w:lineRule="atLeast"/>
+        <w:rPr>
+          <w:rFonts w:ascii="Consolas" w:hAnsi="Consolas" w:cs="Times New Roman"/>
+          <w:color w:val="D4D4D4"/>
+          <w:kern w:val="0"/>
+          <w:sz w:val="27"/>
+          <w:szCs w:val="27"/>
+          <w:lang w:val="fr-CA"/>
+        </w:rPr>
+      </w:pPr>
+      <w:r>
+        <w:rPr>
+          <w:rFonts w:ascii="Consolas" w:hAnsi="Consolas" w:cs="Times New Roman"/>
+          <w:color w:val="D4D4D4"/>
+          <w:kern w:val="0"/>
+          <w:sz w:val="27"/>
+          <w:szCs w:val="27"/>
+          <w:lang w:val="fr-CA"/>
+        </w:rPr>
+        <w:t xml:space="preserve">    </w:t>
+      </w:r>
+      <w:proofErr w:type="gramStart"/>
+      <w:r>
+        <w:rPr>
+          <w:rFonts w:ascii="Consolas" w:hAnsi="Consolas" w:cs="Times New Roman"/>
+          <w:color w:val="9CDCFE"/>
+          <w:kern w:val="0"/>
+          <w:sz w:val="27"/>
+          <w:szCs w:val="27"/>
+          <w:lang w:val="fr-CA"/>
+        </w:rPr>
+        <w:t>console</w:t>
+      </w:r>
+      <w:r>
+        <w:rPr>
+          <w:rFonts w:ascii="Consolas" w:hAnsi="Consolas" w:cs="Times New Roman"/>
+          <w:color w:val="D4D4D4"/>
+          <w:kern w:val="0"/>
+          <w:sz w:val="27"/>
+          <w:szCs w:val="27"/>
+          <w:lang w:val="fr-CA"/>
+        </w:rPr>
+        <w:t>.</w:t>
+      </w:r>
+      <w:r>
+        <w:rPr>
+          <w:rFonts w:ascii="Consolas" w:hAnsi="Consolas" w:cs="Times New Roman"/>
+          <w:color w:val="DCDCAA"/>
+          <w:kern w:val="0"/>
+          <w:sz w:val="27"/>
+          <w:szCs w:val="27"/>
+          <w:lang w:val="fr-CA"/>
+        </w:rPr>
+        <w:t>log</w:t>
+      </w:r>
+      <w:r>
+        <w:rPr>
+          <w:rFonts w:ascii="Consolas" w:hAnsi="Consolas" w:cs="Times New Roman"/>
+          <w:color w:val="D4D4D4"/>
+          <w:kern w:val="0"/>
+          <w:sz w:val="27"/>
+          <w:szCs w:val="27"/>
+          <w:lang w:val="fr-CA"/>
+        </w:rPr>
+        <w:t>(</w:t>
+      </w:r>
+      <w:proofErr w:type="gramEnd"/>
+      <w:r>
+        <w:rPr>
+          <w:rFonts w:ascii="Consolas" w:hAnsi="Consolas" w:cs="Times New Roman"/>
+          <w:color w:val="CE9178"/>
+          <w:kern w:val="0"/>
+          <w:sz w:val="27"/>
+          <w:szCs w:val="27"/>
+          <w:lang w:val="fr-CA"/>
+        </w:rPr>
+        <w:t>'&gt; existe Y!'</w:t>
+      </w:r>
+      <w:r>
+        <w:rPr>
+          <w:rFonts w:ascii="Consolas" w:hAnsi="Consolas" w:cs="Times New Roman"/>
+          <w:color w:val="D4D4D4"/>
+          <w:kern w:val="0"/>
+          <w:sz w:val="27"/>
+          <w:szCs w:val="27"/>
+          <w:lang w:val="fr-CA"/>
+        </w:rPr>
+        <w:t xml:space="preserve">, </w:t>
+      </w:r>
+      <w:r>
+        <w:rPr>
+          <w:rFonts w:ascii="Consolas" w:hAnsi="Consolas" w:cs="Times New Roman"/>
+          <w:color w:val="9CDCFE"/>
+          <w:kern w:val="0"/>
+          <w:sz w:val="27"/>
+          <w:szCs w:val="27"/>
+          <w:lang w:val="fr-CA"/>
+        </w:rPr>
+        <w:t>y</w:t>
+      </w:r>
+      <w:r>
+        <w:rPr>
+          <w:rFonts w:ascii="Consolas" w:hAnsi="Consolas" w:cs="Times New Roman"/>
+          <w:color w:val="D4D4D4"/>
+          <w:kern w:val="0"/>
+          <w:sz w:val="27"/>
+          <w:szCs w:val="27"/>
+          <w:lang w:val="fr-CA"/>
+        </w:rPr>
+        <w:t>)</w:t>
+      </w:r>
+    </w:p>
+    <w:p>
+      <w:pPr>
+        <w:shd w:val="clear" w:color="auto" w:fill="1E1E1E"/>
+        <w:spacing w:line="360" w:lineRule="atLeast"/>
+        <w:rPr>
+          <w:rFonts w:ascii="Consolas" w:hAnsi="Consolas" w:cs="Times New Roman"/>
+          <w:color w:val="D4D4D4"/>
+          <w:kern w:val="0"/>
+          <w:sz w:val="27"/>
+          <w:szCs w:val="27"/>
+          <w:lang w:val="pt-BR"/>
+        </w:rPr>
+      </w:pPr>
+      <w:r>
+        <w:rPr>
+          <w:rFonts w:ascii="Consolas" w:hAnsi="Consolas" w:cs="Times New Roman"/>
+          <w:color w:val="D4D4D4"/>
+          <w:kern w:val="0"/>
+          <w:sz w:val="27"/>
+          <w:szCs w:val="27"/>
+          <w:lang w:val="pt-BR"/>
+        </w:rPr>
+        <w:t>}</w:t>
+      </w:r>
+    </w:p>
+    <w:p>
+      <w:pPr>
+        <w:shd w:val="clear" w:color="auto" w:fill="1E1E1E"/>
+        <w:spacing w:line="360" w:lineRule="atLeast"/>
+        <w:rPr>
+          <w:rFonts w:ascii="Consolas" w:hAnsi="Consolas" w:cs="Times New Roman"/>
+          <w:color w:val="D4D4D4"/>
+          <w:kern w:val="0"/>
+          <w:sz w:val="27"/>
+          <w:szCs w:val="27"/>
+          <w:lang w:val="pt-BR"/>
+        </w:rPr>
+      </w:pPr>
+    </w:p>
+    <w:p>
+      <w:pPr>
+        <w:shd w:val="clear" w:color="auto" w:fill="1E1E1E"/>
+        <w:spacing w:line="360" w:lineRule="atLeast"/>
+        <w:rPr>
+          <w:rFonts w:ascii="Consolas" w:hAnsi="Consolas" w:cs="Times New Roman"/>
+          <w:color w:val="D4D4D4"/>
+          <w:kern w:val="0"/>
+          <w:sz w:val="27"/>
+          <w:szCs w:val="27"/>
+          <w:lang w:val="pt-BR"/>
+        </w:rPr>
+      </w:pPr>
+      <w:proofErr w:type="gramStart"/>
+      <w:r>
+        <w:rPr>
+          <w:rFonts w:ascii="Consolas" w:hAnsi="Consolas" w:cs="Times New Roman"/>
+          <w:color w:val="9CDCFE"/>
+          <w:kern w:val="0"/>
+          <w:sz w:val="27"/>
+          <w:szCs w:val="27"/>
+          <w:lang w:val="pt-BR"/>
+        </w:rPr>
+        <w:t>console</w:t>
+      </w:r>
+      <w:r>
+        <w:rPr>
+          <w:rFonts w:ascii="Consolas" w:hAnsi="Consolas" w:cs="Times New Roman"/>
+          <w:color w:val="D4D4D4"/>
+          <w:kern w:val="0"/>
+          <w:sz w:val="27"/>
+          <w:szCs w:val="27"/>
+          <w:lang w:val="pt-BR"/>
+        </w:rPr>
+        <w:t>.</w:t>
+      </w:r>
+      <w:r>
+        <w:rPr>
+          <w:rFonts w:ascii="Consolas" w:hAnsi="Consolas" w:cs="Times New Roman"/>
+          <w:color w:val="DCDCAA"/>
+          <w:kern w:val="0"/>
+          <w:sz w:val="27"/>
+          <w:szCs w:val="27"/>
+          <w:lang w:val="pt-BR"/>
+        </w:rPr>
+        <w:t>log</w:t>
+      </w:r>
+      <w:r>
+        <w:rPr>
+          <w:rFonts w:ascii="Consolas" w:hAnsi="Consolas" w:cs="Times New Roman"/>
+          <w:color w:val="D4D4D4"/>
+          <w:kern w:val="0"/>
+          <w:sz w:val="27"/>
+          <w:szCs w:val="27"/>
+          <w:lang w:val="pt-BR"/>
+        </w:rPr>
+        <w:t>(</w:t>
+      </w:r>
+      <w:proofErr w:type="gramEnd"/>
+      <w:r>
+        <w:rPr>
+          <w:rFonts w:ascii="Consolas" w:hAnsi="Consolas" w:cs="Times New Roman"/>
+          <w:color w:val="CE9178"/>
+          <w:kern w:val="0"/>
+          <w:sz w:val="27"/>
+          <w:szCs w:val="27"/>
+          <w:lang w:val="pt-BR"/>
+        </w:rPr>
+        <w:t>'&gt; existe Y depois do bloco?'</w:t>
+      </w:r>
+      <w:r>
+        <w:rPr>
+          <w:rFonts w:ascii="Consolas" w:hAnsi="Consolas" w:cs="Times New Roman"/>
+          <w:color w:val="D4D4D4"/>
+          <w:kern w:val="0"/>
+          <w:sz w:val="27"/>
+          <w:szCs w:val="27"/>
+          <w:lang w:val="pt-BR"/>
+        </w:rPr>
+        <w:t xml:space="preserve">, </w:t>
+      </w:r>
+      <w:r>
+        <w:rPr>
+          <w:rFonts w:ascii="Consolas" w:hAnsi="Consolas" w:cs="Times New Roman"/>
+          <w:color w:val="9CDCFE"/>
+          <w:kern w:val="0"/>
+          <w:sz w:val="27"/>
+          <w:szCs w:val="27"/>
+          <w:lang w:val="pt-BR"/>
+        </w:rPr>
+        <w:t>y</w:t>
+      </w:r>
+      <w:r>
+        <w:rPr>
+          <w:rFonts w:ascii="Consolas" w:hAnsi="Consolas" w:cs="Times New Roman"/>
+          <w:color w:val="D4D4D4"/>
+          <w:kern w:val="0"/>
+          <w:sz w:val="27"/>
+          <w:szCs w:val="27"/>
+          <w:lang w:val="pt-BR"/>
+        </w:rPr>
+        <w:t>)</w:t>
+      </w:r>
+    </w:p>
+    <w:p>
+      <w:pPr>
+        <w:rPr>
+          <w:lang w:val="pt-BR"/>
+        </w:rPr>
+      </w:pPr>
+    </w:p>
+    <w:p>
+      <w:pPr>
+        <w:shd w:val="clear" w:color="auto" w:fill="1E1E1E"/>
+        <w:spacing w:line="360" w:lineRule="atLeast"/>
+        <w:rPr>
+          <w:rFonts w:ascii="Consolas" w:hAnsi="Consolas" w:cs="Times New Roman"/>
+          <w:color w:val="D4D4D4"/>
+          <w:kern w:val="0"/>
+          <w:sz w:val="27"/>
+          <w:szCs w:val="27"/>
+          <w:lang w:val="pt-BR"/>
+        </w:rPr>
+      </w:pPr>
+      <w:r>
+        <w:rPr>
+          <w:rFonts w:ascii="Consolas" w:hAnsi="Consolas" w:cs="Times New Roman"/>
+          <w:color w:val="6A9955"/>
+          <w:kern w:val="0"/>
+          <w:sz w:val="27"/>
+          <w:szCs w:val="27"/>
+          <w:lang w:val="pt-BR"/>
+        </w:rPr>
+        <w:t>//</w:t>
+      </w:r>
+      <w:proofErr w:type="spellStart"/>
+      <w:r>
+        <w:rPr>
+          <w:rFonts w:ascii="Consolas" w:hAnsi="Consolas" w:cs="Times New Roman"/>
+          <w:color w:val="6A9955"/>
+          <w:kern w:val="0"/>
+          <w:sz w:val="27"/>
+          <w:szCs w:val="27"/>
+          <w:lang w:val="pt-BR"/>
+        </w:rPr>
+        <w:t>const</w:t>
+      </w:r>
+      <w:proofErr w:type="spellEnd"/>
+      <w:r>
+        <w:rPr>
+          <w:rFonts w:ascii="Consolas" w:hAnsi="Consolas" w:cs="Times New Roman"/>
+          <w:color w:val="6A9955"/>
+          <w:kern w:val="0"/>
+          <w:sz w:val="27"/>
+          <w:szCs w:val="27"/>
+          <w:lang w:val="pt-BR"/>
+        </w:rPr>
+        <w:t xml:space="preserve"> e </w:t>
+      </w:r>
+      <w:proofErr w:type="spellStart"/>
+      <w:r>
+        <w:rPr>
+          <w:rFonts w:ascii="Consolas" w:hAnsi="Consolas" w:cs="Times New Roman"/>
+          <w:color w:val="6A9955"/>
+          <w:kern w:val="0"/>
+          <w:sz w:val="27"/>
+          <w:szCs w:val="27"/>
+          <w:lang w:val="pt-BR"/>
+        </w:rPr>
+        <w:t>let</w:t>
+      </w:r>
+      <w:proofErr w:type="spellEnd"/>
+      <w:r>
+        <w:rPr>
+          <w:rFonts w:ascii="Consolas" w:hAnsi="Consolas" w:cs="Times New Roman"/>
+          <w:color w:val="6A9955"/>
+          <w:kern w:val="0"/>
+          <w:sz w:val="27"/>
+          <w:szCs w:val="27"/>
+          <w:lang w:val="pt-BR"/>
+        </w:rPr>
+        <w:t xml:space="preserve"> são locais e só funcionam no escopo onde foram criadas</w:t>
+      </w:r>
+    </w:p>
+    <w:p>
+      <w:pPr>
+        <w:shd w:val="clear" w:color="auto" w:fill="1E1E1E"/>
+        <w:spacing w:line="360" w:lineRule="atLeast"/>
+        <w:rPr>
+          <w:rFonts w:ascii="Consolas" w:hAnsi="Consolas" w:cs="Times New Roman"/>
+          <w:color w:val="D4D4D4"/>
+          <w:kern w:val="0"/>
+          <w:sz w:val="27"/>
+          <w:szCs w:val="27"/>
+          <w:lang w:val="pt-BR"/>
+        </w:rPr>
+      </w:pPr>
+    </w:p>
+    <w:p>
+      <w:pPr>
+        <w:shd w:val="clear" w:color="auto" w:fill="1E1E1E"/>
+        <w:spacing w:line="360" w:lineRule="atLeast"/>
+        <w:rPr>
+          <w:rFonts w:ascii="Consolas" w:hAnsi="Consolas" w:cs="Times New Roman"/>
+          <w:color w:val="D4D4D4"/>
+          <w:kern w:val="0"/>
+          <w:sz w:val="27"/>
+          <w:szCs w:val="27"/>
+          <w:lang w:val="fr-CA"/>
+        </w:rPr>
+      </w:pPr>
+      <w:proofErr w:type="spellStart"/>
+      <w:proofErr w:type="gramStart"/>
+      <w:r>
+        <w:rPr>
+          <w:rFonts w:ascii="Consolas" w:hAnsi="Consolas" w:cs="Times New Roman"/>
+          <w:color w:val="569CD6"/>
+          <w:kern w:val="0"/>
+          <w:sz w:val="27"/>
+          <w:szCs w:val="27"/>
+          <w:lang w:val="fr-CA"/>
+        </w:rPr>
+        <w:t>const</w:t>
+      </w:r>
+      <w:proofErr w:type="spellEnd"/>
+      <w:proofErr w:type="gramEnd"/>
+      <w:r>
+        <w:rPr>
+          <w:rFonts w:ascii="Consolas" w:hAnsi="Consolas" w:cs="Times New Roman"/>
+          <w:color w:val="D4D4D4"/>
+          <w:kern w:val="0"/>
+          <w:sz w:val="27"/>
+          <w:szCs w:val="27"/>
+          <w:lang w:val="fr-CA"/>
+        </w:rPr>
+        <w:t xml:space="preserve"> </w:t>
+      </w:r>
+      <w:r>
+        <w:rPr>
+          <w:rFonts w:ascii="Consolas" w:hAnsi="Consolas" w:cs="Times New Roman"/>
+          <w:color w:val="4FC1FF"/>
+          <w:kern w:val="0"/>
+          <w:sz w:val="27"/>
+          <w:szCs w:val="27"/>
+          <w:lang w:val="fr-CA"/>
+        </w:rPr>
+        <w:t>y</w:t>
+      </w:r>
+      <w:r>
+        <w:rPr>
+          <w:rFonts w:ascii="Consolas" w:hAnsi="Consolas" w:cs="Times New Roman"/>
+          <w:color w:val="D4D4D4"/>
+          <w:kern w:val="0"/>
+          <w:sz w:val="27"/>
+          <w:szCs w:val="27"/>
+          <w:lang w:val="fr-CA"/>
+        </w:rPr>
+        <w:t xml:space="preserve"> = </w:t>
+      </w:r>
+      <w:r>
+        <w:rPr>
+          <w:rFonts w:ascii="Consolas" w:hAnsi="Consolas" w:cs="Times New Roman"/>
+          <w:color w:val="B5CEA8"/>
+          <w:kern w:val="0"/>
+          <w:sz w:val="27"/>
+          <w:szCs w:val="27"/>
+          <w:lang w:val="fr-CA"/>
+        </w:rPr>
+        <w:t>1</w:t>
+      </w:r>
+      <w:r>
+        <w:rPr>
+          <w:rFonts w:ascii="Consolas" w:hAnsi="Consolas" w:cs="Times New Roman"/>
+          <w:color w:val="D4D4D4"/>
+          <w:kern w:val="0"/>
+          <w:sz w:val="27"/>
+          <w:szCs w:val="27"/>
+          <w:lang w:val="fr-CA"/>
+        </w:rPr>
+        <w:t>;</w:t>
+      </w:r>
+    </w:p>
+    <w:p>
+      <w:pPr>
+        <w:shd w:val="clear" w:color="auto" w:fill="1E1E1E"/>
+        <w:spacing w:line="360" w:lineRule="atLeast"/>
+        <w:rPr>
+          <w:rFonts w:ascii="Consolas" w:hAnsi="Consolas" w:cs="Times New Roman"/>
+          <w:color w:val="D4D4D4"/>
+          <w:kern w:val="0"/>
+          <w:sz w:val="27"/>
+          <w:szCs w:val="27"/>
+          <w:lang w:val="fr-CA"/>
+        </w:rPr>
+      </w:pPr>
+    </w:p>
+    <w:p>
+      <w:pPr>
+        <w:shd w:val="clear" w:color="auto" w:fill="1E1E1E"/>
+        <w:spacing w:line="360" w:lineRule="atLeast"/>
+        <w:rPr>
+          <w:rFonts w:ascii="Consolas" w:hAnsi="Consolas" w:cs="Times New Roman"/>
+          <w:color w:val="D4D4D4"/>
+          <w:kern w:val="0"/>
+          <w:sz w:val="27"/>
+          <w:szCs w:val="27"/>
+          <w:lang w:val="fr-CA"/>
+        </w:rPr>
+      </w:pPr>
+      <w:r>
+        <w:rPr>
+          <w:rFonts w:ascii="Consolas" w:hAnsi="Consolas" w:cs="Times New Roman"/>
+          <w:color w:val="D4D4D4"/>
+          <w:kern w:val="0"/>
+          <w:sz w:val="27"/>
+          <w:szCs w:val="27"/>
+          <w:lang w:val="fr-CA"/>
+        </w:rPr>
+        <w:t>{</w:t>
+      </w:r>
+    </w:p>
+    <w:p>
+      <w:pPr>
+        <w:shd w:val="clear" w:color="auto" w:fill="1E1E1E"/>
+        <w:spacing w:line="360" w:lineRule="atLeast"/>
+        <w:rPr>
+          <w:rFonts w:ascii="Consolas" w:hAnsi="Consolas" w:cs="Times New Roman"/>
+          <w:color w:val="D4D4D4"/>
+          <w:kern w:val="0"/>
+          <w:sz w:val="27"/>
+          <w:szCs w:val="27"/>
+          <w:lang w:val="fr-CA"/>
+        </w:rPr>
+      </w:pPr>
+      <w:r>
+        <w:rPr>
+          <w:rFonts w:ascii="Consolas" w:hAnsi="Consolas" w:cs="Times New Roman"/>
+          <w:color w:val="D4D4D4"/>
+          <w:kern w:val="0"/>
+          <w:sz w:val="27"/>
+          <w:szCs w:val="27"/>
+          <w:lang w:val="fr-CA"/>
+        </w:rPr>
+        <w:t xml:space="preserve">    </w:t>
+      </w:r>
+      <w:proofErr w:type="spellStart"/>
+      <w:proofErr w:type="gramStart"/>
+      <w:r>
+        <w:rPr>
+          <w:rFonts w:ascii="Consolas" w:hAnsi="Consolas" w:cs="Times New Roman"/>
+          <w:color w:val="569CD6"/>
+          <w:kern w:val="0"/>
+          <w:sz w:val="27"/>
+          <w:szCs w:val="27"/>
+          <w:lang w:val="fr-CA"/>
+        </w:rPr>
+        <w:t>const</w:t>
+      </w:r>
+      <w:proofErr w:type="spellEnd"/>
+      <w:proofErr w:type="gramEnd"/>
+      <w:r>
+        <w:rPr>
+          <w:rFonts w:ascii="Consolas" w:hAnsi="Consolas" w:cs="Times New Roman"/>
+          <w:color w:val="D4D4D4"/>
+          <w:kern w:val="0"/>
+          <w:sz w:val="27"/>
+          <w:szCs w:val="27"/>
+          <w:lang w:val="fr-CA"/>
+        </w:rPr>
+        <w:t xml:space="preserve"> </w:t>
+      </w:r>
+      <w:r>
+        <w:rPr>
+          <w:rFonts w:ascii="Consolas" w:hAnsi="Consolas" w:cs="Times New Roman"/>
+          <w:color w:val="4FC1FF"/>
+          <w:kern w:val="0"/>
+          <w:sz w:val="27"/>
+          <w:szCs w:val="27"/>
+          <w:lang w:val="fr-CA"/>
+        </w:rPr>
+        <w:t>y</w:t>
+      </w:r>
+      <w:r>
+        <w:rPr>
+          <w:rFonts w:ascii="Consolas" w:hAnsi="Consolas" w:cs="Times New Roman"/>
+          <w:color w:val="D4D4D4"/>
+          <w:kern w:val="0"/>
+          <w:sz w:val="27"/>
+          <w:szCs w:val="27"/>
+          <w:lang w:val="fr-CA"/>
+        </w:rPr>
+        <w:t xml:space="preserve"> = </w:t>
+      </w:r>
+      <w:r>
+        <w:rPr>
+          <w:rFonts w:ascii="Consolas" w:hAnsi="Consolas" w:cs="Times New Roman"/>
+          <w:color w:val="B5CEA8"/>
+          <w:kern w:val="0"/>
+          <w:sz w:val="27"/>
+          <w:szCs w:val="27"/>
+          <w:lang w:val="fr-CA"/>
+        </w:rPr>
+        <w:t>0</w:t>
+      </w:r>
+    </w:p>
+    <w:p>
+      <w:pPr>
+        <w:shd w:val="clear" w:color="auto" w:fill="1E1E1E"/>
+        <w:spacing w:line="360" w:lineRule="atLeast"/>
+        <w:rPr>
+          <w:rFonts w:ascii="Consolas" w:hAnsi="Consolas" w:cs="Times New Roman"/>
+          <w:color w:val="D4D4D4"/>
+          <w:kern w:val="0"/>
+          <w:sz w:val="27"/>
+          <w:szCs w:val="27"/>
+          <w:lang w:val="fr-CA"/>
+        </w:rPr>
+      </w:pPr>
+      <w:r>
+        <w:rPr>
+          <w:rFonts w:ascii="Consolas" w:hAnsi="Consolas" w:cs="Times New Roman"/>
+          <w:color w:val="D4D4D4"/>
+          <w:kern w:val="0"/>
+          <w:sz w:val="27"/>
+          <w:szCs w:val="27"/>
+          <w:lang w:val="fr-CA"/>
+        </w:rPr>
+        <w:t xml:space="preserve">    </w:t>
+      </w:r>
+      <w:proofErr w:type="gramStart"/>
+      <w:r>
+        <w:rPr>
+          <w:rFonts w:ascii="Consolas" w:hAnsi="Consolas" w:cs="Times New Roman"/>
+          <w:color w:val="9CDCFE"/>
+          <w:kern w:val="0"/>
+          <w:sz w:val="27"/>
+          <w:szCs w:val="27"/>
+          <w:lang w:val="fr-CA"/>
+        </w:rPr>
+        <w:t>console</w:t>
+      </w:r>
+      <w:r>
+        <w:rPr>
+          <w:rFonts w:ascii="Consolas" w:hAnsi="Consolas" w:cs="Times New Roman"/>
+          <w:color w:val="D4D4D4"/>
+          <w:kern w:val="0"/>
+          <w:sz w:val="27"/>
+          <w:szCs w:val="27"/>
+          <w:lang w:val="fr-CA"/>
+        </w:rPr>
+        <w:t>.</w:t>
+      </w:r>
+      <w:r>
+        <w:rPr>
+          <w:rFonts w:ascii="Consolas" w:hAnsi="Consolas" w:cs="Times New Roman"/>
+          <w:color w:val="DCDCAA"/>
+          <w:kern w:val="0"/>
+          <w:sz w:val="27"/>
+          <w:szCs w:val="27"/>
+          <w:lang w:val="fr-CA"/>
+        </w:rPr>
+        <w:t>log</w:t>
+      </w:r>
+      <w:r>
+        <w:rPr>
+          <w:rFonts w:ascii="Consolas" w:hAnsi="Consolas" w:cs="Times New Roman"/>
+          <w:color w:val="D4D4D4"/>
+          <w:kern w:val="0"/>
+          <w:sz w:val="27"/>
+          <w:szCs w:val="27"/>
+          <w:lang w:val="fr-CA"/>
+        </w:rPr>
+        <w:t>(</w:t>
+      </w:r>
+      <w:proofErr w:type="gramEnd"/>
+      <w:r>
+        <w:rPr>
+          <w:rFonts w:ascii="Consolas" w:hAnsi="Consolas" w:cs="Times New Roman"/>
+          <w:color w:val="CE9178"/>
+          <w:kern w:val="0"/>
+          <w:sz w:val="27"/>
+          <w:szCs w:val="27"/>
+          <w:lang w:val="fr-CA"/>
+        </w:rPr>
+        <w:t>'&gt; existe Y!'</w:t>
+      </w:r>
+      <w:r>
+        <w:rPr>
+          <w:rFonts w:ascii="Consolas" w:hAnsi="Consolas" w:cs="Times New Roman"/>
+          <w:color w:val="D4D4D4"/>
+          <w:kern w:val="0"/>
+          <w:sz w:val="27"/>
+          <w:szCs w:val="27"/>
+          <w:lang w:val="fr-CA"/>
+        </w:rPr>
+        <w:t xml:space="preserve">, </w:t>
+      </w:r>
+      <w:r>
+        <w:rPr>
+          <w:rFonts w:ascii="Consolas" w:hAnsi="Consolas" w:cs="Times New Roman"/>
+          <w:color w:val="4FC1FF"/>
+          <w:kern w:val="0"/>
+          <w:sz w:val="27"/>
+          <w:szCs w:val="27"/>
+          <w:lang w:val="fr-CA"/>
+        </w:rPr>
+        <w:t>y</w:t>
+      </w:r>
+      <w:r>
+        <w:rPr>
+          <w:rFonts w:ascii="Consolas" w:hAnsi="Consolas" w:cs="Times New Roman"/>
+          <w:color w:val="D4D4D4"/>
+          <w:kern w:val="0"/>
+          <w:sz w:val="27"/>
+          <w:szCs w:val="27"/>
+          <w:lang w:val="fr-CA"/>
+        </w:rPr>
+        <w:t>)</w:t>
+      </w:r>
+    </w:p>
+    <w:p>
+      <w:pPr>
+        <w:shd w:val="clear" w:color="auto" w:fill="1E1E1E"/>
+        <w:spacing w:line="360" w:lineRule="atLeast"/>
+        <w:rPr>
+          <w:rFonts w:ascii="Consolas" w:hAnsi="Consolas" w:cs="Times New Roman"/>
+          <w:color w:val="D4D4D4"/>
+          <w:kern w:val="0"/>
+          <w:sz w:val="27"/>
+          <w:szCs w:val="27"/>
+          <w:lang w:val="pt-BR"/>
+        </w:rPr>
+      </w:pPr>
+      <w:r>
+        <w:rPr>
+          <w:rFonts w:ascii="Consolas" w:hAnsi="Consolas" w:cs="Times New Roman"/>
+          <w:color w:val="D4D4D4"/>
+          <w:kern w:val="0"/>
+          <w:sz w:val="27"/>
+          <w:szCs w:val="27"/>
+          <w:lang w:val="pt-BR"/>
+        </w:rPr>
+        <w:t>}</w:t>
+      </w:r>
+    </w:p>
+    <w:p>
+      <w:pPr>
+        <w:shd w:val="clear" w:color="auto" w:fill="1E1E1E"/>
+        <w:spacing w:line="360" w:lineRule="atLeast"/>
+        <w:rPr>
+          <w:rFonts w:ascii="Consolas" w:hAnsi="Consolas" w:cs="Times New Roman"/>
+          <w:color w:val="D4D4D4"/>
+          <w:kern w:val="0"/>
+          <w:sz w:val="27"/>
+          <w:szCs w:val="27"/>
+          <w:lang w:val="pt-BR"/>
+        </w:rPr>
+      </w:pPr>
+    </w:p>
+    <w:p>
+      <w:pPr>
+        <w:shd w:val="clear" w:color="auto" w:fill="1E1E1E"/>
+        <w:spacing w:line="360" w:lineRule="atLeast"/>
+        <w:rPr>
+          <w:rFonts w:ascii="Consolas" w:hAnsi="Consolas" w:cs="Times New Roman"/>
+          <w:color w:val="D4D4D4"/>
+          <w:kern w:val="0"/>
+          <w:sz w:val="27"/>
+          <w:szCs w:val="27"/>
+          <w:lang w:val="pt-BR"/>
+        </w:rPr>
+      </w:pPr>
+      <w:proofErr w:type="gramStart"/>
+      <w:r>
+        <w:rPr>
+          <w:rFonts w:ascii="Consolas" w:hAnsi="Consolas" w:cs="Times New Roman"/>
+          <w:color w:val="9CDCFE"/>
+          <w:kern w:val="0"/>
+          <w:sz w:val="27"/>
+          <w:szCs w:val="27"/>
+          <w:lang w:val="pt-BR"/>
+        </w:rPr>
+        <w:t>console</w:t>
+      </w:r>
+      <w:r>
+        <w:rPr>
+          <w:rFonts w:ascii="Consolas" w:hAnsi="Consolas" w:cs="Times New Roman"/>
+          <w:color w:val="D4D4D4"/>
+          <w:kern w:val="0"/>
+          <w:sz w:val="27"/>
+          <w:szCs w:val="27"/>
+          <w:lang w:val="pt-BR"/>
+        </w:rPr>
+        <w:t>.</w:t>
+      </w:r>
+      <w:r>
+        <w:rPr>
+          <w:rFonts w:ascii="Consolas" w:hAnsi="Consolas" w:cs="Times New Roman"/>
+          <w:color w:val="DCDCAA"/>
+          <w:kern w:val="0"/>
+          <w:sz w:val="27"/>
+          <w:szCs w:val="27"/>
+          <w:lang w:val="pt-BR"/>
+        </w:rPr>
+        <w:t>log</w:t>
+      </w:r>
+      <w:r>
+        <w:rPr>
+          <w:rFonts w:ascii="Consolas" w:hAnsi="Consolas" w:cs="Times New Roman"/>
+          <w:color w:val="D4D4D4"/>
+          <w:kern w:val="0"/>
+          <w:sz w:val="27"/>
+          <w:szCs w:val="27"/>
+          <w:lang w:val="pt-BR"/>
+        </w:rPr>
+        <w:t>(</w:t>
+      </w:r>
+      <w:proofErr w:type="gramEnd"/>
+      <w:r>
+        <w:rPr>
+          <w:rFonts w:ascii="Consolas" w:hAnsi="Consolas" w:cs="Times New Roman"/>
+          <w:color w:val="CE9178"/>
+          <w:kern w:val="0"/>
+          <w:sz w:val="27"/>
+          <w:szCs w:val="27"/>
+          <w:lang w:val="pt-BR"/>
+        </w:rPr>
+        <w:t>'&gt; existe Y depois do bloco?'</w:t>
+      </w:r>
+      <w:r>
+        <w:rPr>
+          <w:rFonts w:ascii="Consolas" w:hAnsi="Consolas" w:cs="Times New Roman"/>
+          <w:color w:val="D4D4D4"/>
+          <w:kern w:val="0"/>
+          <w:sz w:val="27"/>
+          <w:szCs w:val="27"/>
+          <w:lang w:val="pt-BR"/>
+        </w:rPr>
+        <w:t xml:space="preserve">, </w:t>
+      </w:r>
+      <w:r>
+        <w:rPr>
+          <w:rFonts w:ascii="Consolas" w:hAnsi="Consolas" w:cs="Times New Roman"/>
+          <w:color w:val="4FC1FF"/>
+          <w:kern w:val="0"/>
+          <w:sz w:val="27"/>
+          <w:szCs w:val="27"/>
+          <w:lang w:val="pt-BR"/>
+        </w:rPr>
+        <w:t>y</w:t>
+      </w:r>
+      <w:r>
+        <w:rPr>
+          <w:rFonts w:ascii="Consolas" w:hAnsi="Consolas" w:cs="Times New Roman"/>
+          <w:color w:val="D4D4D4"/>
+          <w:kern w:val="0"/>
+          <w:sz w:val="27"/>
+          <w:szCs w:val="27"/>
+          <w:lang w:val="pt-BR"/>
+        </w:rPr>
+        <w:t>)</w:t>
+      </w:r>
+    </w:p>
+    <w:p>
+      <w:pPr>
+        <w:shd w:val="clear" w:color="auto" w:fill="1E1E1E"/>
+        <w:spacing w:line="360" w:lineRule="atLeast"/>
+        <w:rPr>
+          <w:rFonts w:ascii="Consolas" w:hAnsi="Consolas" w:cs="Times New Roman"/>
+          <w:color w:val="D4D4D4"/>
+          <w:kern w:val="0"/>
+          <w:sz w:val="27"/>
+          <w:szCs w:val="27"/>
+          <w:lang w:val="pt-BR"/>
+        </w:rPr>
+      </w:pPr>
+    </w:p>
+    <w:p>
+      <w:pPr>
+        <w:shd w:val="clear" w:color="auto" w:fill="1E1E1E"/>
+        <w:spacing w:line="360" w:lineRule="atLeast"/>
+        <w:rPr>
+          <w:rFonts w:ascii="Consolas" w:hAnsi="Consolas" w:cs="Times New Roman"/>
+          <w:color w:val="D4D4D4"/>
+          <w:kern w:val="0"/>
+          <w:sz w:val="27"/>
+          <w:szCs w:val="27"/>
+          <w:lang w:val="pt-BR"/>
+        </w:rPr>
+      </w:pPr>
+      <w:r>
+        <w:rPr>
+          <w:rFonts w:ascii="Consolas" w:hAnsi="Consolas" w:cs="Times New Roman"/>
+          <w:color w:val="6A9955"/>
+          <w:kern w:val="0"/>
+          <w:sz w:val="27"/>
+          <w:szCs w:val="27"/>
+          <w:lang w:val="pt-BR"/>
+        </w:rPr>
+        <w:t xml:space="preserve">//No caso da </w:t>
+      </w:r>
+      <w:proofErr w:type="spellStart"/>
+      <w:r>
+        <w:rPr>
+          <w:rFonts w:ascii="Consolas" w:hAnsi="Consolas" w:cs="Times New Roman"/>
+          <w:color w:val="6A9955"/>
+          <w:kern w:val="0"/>
+          <w:sz w:val="27"/>
+          <w:szCs w:val="27"/>
+          <w:lang w:val="pt-BR"/>
+        </w:rPr>
+        <w:t>const</w:t>
+      </w:r>
+      <w:proofErr w:type="spellEnd"/>
+      <w:r>
+        <w:rPr>
+          <w:rFonts w:ascii="Consolas" w:hAnsi="Consolas" w:cs="Times New Roman"/>
+          <w:color w:val="6A9955"/>
+          <w:kern w:val="0"/>
+          <w:sz w:val="27"/>
+          <w:szCs w:val="27"/>
+          <w:lang w:val="pt-BR"/>
+        </w:rPr>
+        <w:t xml:space="preserve"> não dá para declarar um valor isolado, igual o que fizemos no </w:t>
+      </w:r>
+      <w:proofErr w:type="spellStart"/>
+      <w:r>
+        <w:rPr>
+          <w:rFonts w:ascii="Consolas" w:hAnsi="Consolas" w:cs="Times New Roman"/>
+          <w:color w:val="6A9955"/>
+          <w:kern w:val="0"/>
+          <w:sz w:val="27"/>
+          <w:szCs w:val="27"/>
+          <w:lang w:val="pt-BR"/>
+        </w:rPr>
+        <w:t>let</w:t>
+      </w:r>
+      <w:proofErr w:type="spellEnd"/>
+      <w:r>
+        <w:rPr>
+          <w:rFonts w:ascii="Consolas" w:hAnsi="Consolas" w:cs="Times New Roman"/>
+          <w:color w:val="6A9955"/>
+          <w:kern w:val="0"/>
+          <w:sz w:val="27"/>
+          <w:szCs w:val="27"/>
+          <w:lang w:val="pt-BR"/>
+        </w:rPr>
+        <w:t xml:space="preserve">, é </w:t>
+      </w:r>
+      <w:proofErr w:type="gramStart"/>
+      <w:r>
+        <w:rPr>
+          <w:rFonts w:ascii="Consolas" w:hAnsi="Consolas" w:cs="Times New Roman"/>
+          <w:color w:val="6A9955"/>
+          <w:kern w:val="0"/>
+          <w:sz w:val="27"/>
+          <w:szCs w:val="27"/>
+          <w:lang w:val="pt-BR"/>
+        </w:rPr>
+        <w:t>necessário uma declaração</w:t>
+      </w:r>
+      <w:proofErr w:type="gramEnd"/>
+      <w:r>
+        <w:rPr>
+          <w:rFonts w:ascii="Consolas" w:hAnsi="Consolas" w:cs="Times New Roman"/>
+          <w:color w:val="6A9955"/>
+          <w:kern w:val="0"/>
+          <w:sz w:val="27"/>
+          <w:szCs w:val="27"/>
+          <w:lang w:val="pt-BR"/>
+        </w:rPr>
+        <w:t xml:space="preserve"> em cada </w:t>
+      </w:r>
+      <w:proofErr w:type="spellStart"/>
+      <w:r>
+        <w:rPr>
+          <w:rFonts w:ascii="Consolas" w:hAnsi="Consolas" w:cs="Times New Roman"/>
+          <w:color w:val="6A9955"/>
+          <w:kern w:val="0"/>
+          <w:sz w:val="27"/>
+          <w:szCs w:val="27"/>
+          <w:lang w:val="pt-BR"/>
+        </w:rPr>
+        <w:t>scope</w:t>
+      </w:r>
+      <w:proofErr w:type="spellEnd"/>
+      <w:r>
+        <w:rPr>
+          <w:rFonts w:ascii="Consolas" w:hAnsi="Consolas" w:cs="Times New Roman"/>
+          <w:color w:val="6A9955"/>
+          <w:kern w:val="0"/>
+          <w:sz w:val="27"/>
+          <w:szCs w:val="27"/>
+          <w:lang w:val="pt-BR"/>
+        </w:rPr>
+        <w:t xml:space="preserve"> para que o JS entenda</w:t>
+      </w:r>
+    </w:p>
+    <w:p>
+      <w:pPr>
+        <w:shd w:val="clear" w:color="auto" w:fill="1E1E1E"/>
+        <w:spacing w:line="360" w:lineRule="atLeast"/>
+        <w:rPr>
+          <w:rFonts w:ascii="Consolas" w:hAnsi="Consolas" w:cs="Times New Roman"/>
+          <w:color w:val="D4D4D4"/>
+          <w:kern w:val="0"/>
+          <w:sz w:val="27"/>
+          <w:szCs w:val="27"/>
+          <w:lang w:val="pt-BR"/>
+        </w:rPr>
+      </w:pPr>
+      <w:r>
+        <w:rPr>
+          <w:rFonts w:ascii="Consolas" w:hAnsi="Consolas" w:cs="Times New Roman"/>
+          <w:color w:val="6A9955"/>
+          <w:kern w:val="0"/>
+          <w:sz w:val="27"/>
+          <w:szCs w:val="27"/>
+          <w:lang w:val="pt-BR"/>
+        </w:rPr>
+        <w:lastRenderedPageBreak/>
+        <w:t>/*</w:t>
+      </w:r>
+    </w:p>
+    <w:p>
+      <w:pPr>
+        <w:shd w:val="clear" w:color="auto" w:fill="1E1E1E"/>
+        <w:spacing w:line="360" w:lineRule="atLeast"/>
+        <w:rPr>
+          <w:rFonts w:ascii="Consolas" w:hAnsi="Consolas" w:cs="Times New Roman"/>
+          <w:color w:val="D4D4D4"/>
+          <w:kern w:val="0"/>
+          <w:sz w:val="27"/>
+          <w:szCs w:val="27"/>
+          <w:lang w:val="pt-BR"/>
+        </w:rPr>
+      </w:pPr>
+    </w:p>
+    <w:p>
+      <w:pPr>
+        <w:shd w:val="clear" w:color="auto" w:fill="1E1E1E"/>
+        <w:spacing w:line="360" w:lineRule="atLeast"/>
+        <w:rPr>
+          <w:rFonts w:ascii="Consolas" w:hAnsi="Consolas" w:cs="Times New Roman"/>
+          <w:color w:val="D4D4D4"/>
+          <w:kern w:val="0"/>
+          <w:sz w:val="27"/>
+          <w:szCs w:val="27"/>
+          <w:lang w:val="pt-BR"/>
+        </w:rPr>
+      </w:pPr>
+      <w:r>
+        <w:rPr>
+          <w:rFonts w:ascii="Consolas" w:hAnsi="Consolas" w:cs="Times New Roman"/>
+          <w:color w:val="6A9955"/>
+          <w:kern w:val="0"/>
+          <w:sz w:val="27"/>
+          <w:szCs w:val="27"/>
+          <w:lang w:val="pt-BR"/>
+        </w:rPr>
+        <w:t>## Para criar nomes das variáveis</w:t>
+      </w:r>
+    </w:p>
+    <w:p>
+      <w:pPr>
+        <w:shd w:val="clear" w:color="auto" w:fill="1E1E1E"/>
+        <w:spacing w:line="360" w:lineRule="atLeast"/>
+        <w:rPr>
+          <w:rFonts w:ascii="Consolas" w:hAnsi="Consolas" w:cs="Times New Roman"/>
+          <w:color w:val="D4D4D4"/>
+          <w:kern w:val="0"/>
+          <w:sz w:val="27"/>
+          <w:szCs w:val="27"/>
+          <w:lang w:val="pt-BR"/>
+        </w:rPr>
+      </w:pPr>
+    </w:p>
+    <w:p>
+      <w:pPr>
+        <w:shd w:val="clear" w:color="auto" w:fill="1E1E1E"/>
+        <w:spacing w:line="360" w:lineRule="atLeast"/>
+        <w:rPr>
+          <w:rFonts w:ascii="Consolas" w:hAnsi="Consolas" w:cs="Times New Roman"/>
+          <w:color w:val="D4D4D4"/>
+          <w:kern w:val="0"/>
+          <w:sz w:val="27"/>
+          <w:szCs w:val="27"/>
+          <w:lang w:val="pt-BR"/>
+        </w:rPr>
+      </w:pPr>
+      <w:r>
+        <w:rPr>
+          <w:rFonts w:ascii="Consolas" w:hAnsi="Consolas" w:cs="Times New Roman"/>
+          <w:color w:val="6A9955"/>
+          <w:kern w:val="0"/>
+          <w:sz w:val="27"/>
+          <w:szCs w:val="27"/>
+          <w:lang w:val="pt-BR"/>
+        </w:rPr>
+        <w:t>*JS é case-</w:t>
+      </w:r>
+      <w:proofErr w:type="spellStart"/>
+      <w:r>
+        <w:rPr>
+          <w:rFonts w:ascii="Consolas" w:hAnsi="Consolas" w:cs="Times New Roman"/>
+          <w:color w:val="6A9955"/>
+          <w:kern w:val="0"/>
+          <w:sz w:val="27"/>
+          <w:szCs w:val="27"/>
+          <w:lang w:val="pt-BR"/>
+        </w:rPr>
+        <w:t>sensitive</w:t>
+      </w:r>
+      <w:proofErr w:type="spellEnd"/>
+      <w:r>
+        <w:rPr>
+          <w:rFonts w:ascii="Consolas" w:hAnsi="Consolas" w:cs="Times New Roman"/>
+          <w:color w:val="6A9955"/>
+          <w:kern w:val="0"/>
+          <w:sz w:val="27"/>
+          <w:szCs w:val="27"/>
+          <w:lang w:val="pt-BR"/>
+        </w:rPr>
+        <w:t xml:space="preserve"> (sensível a </w:t>
+      </w:r>
+      <w:proofErr w:type="spellStart"/>
+      <w:r>
+        <w:rPr>
+          <w:rFonts w:ascii="Consolas" w:hAnsi="Consolas" w:cs="Times New Roman"/>
+          <w:color w:val="6A9955"/>
+          <w:kern w:val="0"/>
+          <w:sz w:val="27"/>
+          <w:szCs w:val="27"/>
+          <w:lang w:val="pt-BR"/>
+        </w:rPr>
+        <w:t>maísculas</w:t>
+      </w:r>
+      <w:proofErr w:type="spellEnd"/>
+      <w:r>
+        <w:rPr>
+          <w:rFonts w:ascii="Consolas" w:hAnsi="Consolas" w:cs="Times New Roman"/>
+          <w:color w:val="6A9955"/>
+          <w:kern w:val="0"/>
+          <w:sz w:val="27"/>
+          <w:szCs w:val="27"/>
+          <w:lang w:val="pt-BR"/>
+        </w:rPr>
+        <w:t>/minúsculas)</w:t>
+      </w:r>
+    </w:p>
+    <w:p>
+      <w:pPr>
+        <w:shd w:val="clear" w:color="auto" w:fill="1E1E1E"/>
+        <w:spacing w:line="360" w:lineRule="atLeast"/>
+        <w:rPr>
+          <w:rFonts w:ascii="Consolas" w:hAnsi="Consolas" w:cs="Times New Roman"/>
+          <w:color w:val="D4D4D4"/>
+          <w:kern w:val="0"/>
+          <w:sz w:val="27"/>
+          <w:szCs w:val="27"/>
+          <w:lang w:val="pt-BR"/>
+        </w:rPr>
+      </w:pPr>
+      <w:r>
+        <w:rPr>
+          <w:rFonts w:ascii="Consolas" w:hAnsi="Consolas" w:cs="Times New Roman"/>
+          <w:color w:val="6A9955"/>
+          <w:kern w:val="0"/>
+          <w:sz w:val="27"/>
+          <w:szCs w:val="27"/>
+          <w:lang w:val="pt-BR"/>
+        </w:rPr>
+        <w:t xml:space="preserve">*JS aceita a cadeia de caracteres </w:t>
+      </w:r>
+      <w:proofErr w:type="spellStart"/>
+      <w:r>
+        <w:rPr>
+          <w:rFonts w:ascii="Consolas" w:hAnsi="Consolas" w:cs="Times New Roman"/>
+          <w:color w:val="6A9955"/>
+          <w:kern w:val="0"/>
+          <w:sz w:val="27"/>
+          <w:szCs w:val="27"/>
+          <w:lang w:val="pt-BR"/>
+        </w:rPr>
+        <w:t>Unicod</w:t>
+      </w:r>
+      <w:proofErr w:type="spellEnd"/>
+    </w:p>
+    <w:p>
+      <w:pPr>
+        <w:shd w:val="clear" w:color="auto" w:fill="1E1E1E"/>
+        <w:spacing w:line="360" w:lineRule="atLeast"/>
+        <w:rPr>
+          <w:rFonts w:ascii="Consolas" w:hAnsi="Consolas" w:cs="Times New Roman"/>
+          <w:color w:val="D4D4D4"/>
+          <w:kern w:val="0"/>
+          <w:sz w:val="27"/>
+          <w:szCs w:val="27"/>
+          <w:lang w:val="pt-BR"/>
+        </w:rPr>
+      </w:pPr>
+    </w:p>
+    <w:p>
+      <w:pPr>
+        <w:shd w:val="clear" w:color="auto" w:fill="1E1E1E"/>
+        <w:spacing w:line="360" w:lineRule="atLeast"/>
+        <w:rPr>
+          <w:rFonts w:ascii="Consolas" w:hAnsi="Consolas" w:cs="Times New Roman"/>
+          <w:color w:val="D4D4D4"/>
+          <w:kern w:val="0"/>
+          <w:sz w:val="27"/>
+          <w:szCs w:val="27"/>
+          <w:lang w:val="pt-BR"/>
+        </w:rPr>
+      </w:pPr>
+      <w:r>
+        <w:rPr>
+          <w:rFonts w:ascii="Consolas" w:hAnsi="Consolas" w:cs="Times New Roman"/>
+          <w:color w:val="6A9955"/>
+          <w:kern w:val="0"/>
+          <w:sz w:val="27"/>
+          <w:szCs w:val="27"/>
+          <w:lang w:val="pt-BR"/>
+        </w:rPr>
+        <w:t>- Posso:</w:t>
+      </w:r>
+    </w:p>
+    <w:p>
+      <w:pPr>
+        <w:shd w:val="clear" w:color="auto" w:fill="1E1E1E"/>
+        <w:spacing w:line="360" w:lineRule="atLeast"/>
+        <w:rPr>
+          <w:rFonts w:ascii="Consolas" w:hAnsi="Consolas" w:cs="Times New Roman"/>
+          <w:color w:val="D4D4D4"/>
+          <w:kern w:val="0"/>
+          <w:sz w:val="27"/>
+          <w:szCs w:val="27"/>
+          <w:lang w:val="pt-BR"/>
+        </w:rPr>
+      </w:pPr>
+      <w:r>
+        <w:rPr>
+          <w:rFonts w:ascii="Consolas" w:hAnsi="Consolas" w:cs="Times New Roman"/>
+          <w:color w:val="6A9955"/>
+          <w:kern w:val="0"/>
+          <w:sz w:val="27"/>
+          <w:szCs w:val="27"/>
+          <w:lang w:val="pt-BR"/>
+        </w:rPr>
+        <w:t>    * Iniciar com esses caracteres especiais: $ _</w:t>
+      </w:r>
+    </w:p>
+    <w:p>
+      <w:pPr>
+        <w:shd w:val="clear" w:color="auto" w:fill="1E1E1E"/>
+        <w:spacing w:line="360" w:lineRule="atLeast"/>
+        <w:rPr>
+          <w:rFonts w:ascii="Consolas" w:hAnsi="Consolas" w:cs="Times New Roman"/>
+          <w:color w:val="D4D4D4"/>
+          <w:kern w:val="0"/>
+          <w:sz w:val="27"/>
+          <w:szCs w:val="27"/>
+          <w:lang w:val="pt-BR"/>
+        </w:rPr>
+      </w:pPr>
+      <w:r>
+        <w:rPr>
+          <w:rFonts w:ascii="Consolas" w:hAnsi="Consolas" w:cs="Times New Roman"/>
+          <w:color w:val="6A9955"/>
+          <w:kern w:val="0"/>
+          <w:sz w:val="27"/>
+          <w:szCs w:val="27"/>
+          <w:lang w:val="pt-BR"/>
+        </w:rPr>
+        <w:t>    * Iniciar com letras</w:t>
+      </w:r>
+    </w:p>
+    <w:p>
+      <w:pPr>
+        <w:shd w:val="clear" w:color="auto" w:fill="1E1E1E"/>
+        <w:spacing w:line="360" w:lineRule="atLeast"/>
+        <w:rPr>
+          <w:rFonts w:ascii="Consolas" w:hAnsi="Consolas" w:cs="Times New Roman"/>
+          <w:color w:val="D4D4D4"/>
+          <w:kern w:val="0"/>
+          <w:sz w:val="27"/>
+          <w:szCs w:val="27"/>
+          <w:lang w:val="pt-BR"/>
+        </w:rPr>
+      </w:pPr>
+      <w:r>
+        <w:rPr>
+          <w:rFonts w:ascii="Consolas" w:hAnsi="Consolas" w:cs="Times New Roman"/>
+          <w:color w:val="6A9955"/>
+          <w:kern w:val="0"/>
+          <w:sz w:val="27"/>
+          <w:szCs w:val="27"/>
+          <w:lang w:val="pt-BR"/>
+        </w:rPr>
+        <w:t>    * Colocar acentos</w:t>
+      </w:r>
+    </w:p>
+    <w:p>
+      <w:pPr>
+        <w:shd w:val="clear" w:color="auto" w:fill="1E1E1E"/>
+        <w:spacing w:line="360" w:lineRule="atLeast"/>
+        <w:rPr>
+          <w:rFonts w:ascii="Consolas" w:hAnsi="Consolas" w:cs="Times New Roman"/>
+          <w:color w:val="D4D4D4"/>
+          <w:kern w:val="0"/>
+          <w:sz w:val="27"/>
+          <w:szCs w:val="27"/>
+          <w:lang w:val="pt-BR"/>
+        </w:rPr>
+      </w:pPr>
+      <w:r>
+        <w:rPr>
+          <w:rFonts w:ascii="Consolas" w:hAnsi="Consolas" w:cs="Times New Roman"/>
+          <w:color w:val="6A9955"/>
+          <w:kern w:val="0"/>
+          <w:sz w:val="27"/>
+          <w:szCs w:val="27"/>
+          <w:lang w:val="pt-BR"/>
+        </w:rPr>
+        <w:t xml:space="preserve">    * Letras </w:t>
+      </w:r>
+      <w:r>
+        <w:rPr>
+          <w:rFonts w:ascii="Consolas" w:hAnsi="Consolas" w:cs="Times New Roman"/>
+          <w:color w:val="6A9955"/>
+          <w:kern w:val="0"/>
+          <w:sz w:val="27"/>
+          <w:szCs w:val="27"/>
+          <w:lang w:val="pt-BR"/>
+        </w:rPr>
+        <w:t>maiúsculas</w:t>
+      </w:r>
+      <w:r>
+        <w:rPr>
+          <w:rFonts w:ascii="Consolas" w:hAnsi="Consolas" w:cs="Times New Roman"/>
+          <w:color w:val="6A9955"/>
+          <w:kern w:val="0"/>
+          <w:sz w:val="27"/>
+          <w:szCs w:val="27"/>
+          <w:lang w:val="pt-BR"/>
+        </w:rPr>
+        <w:t xml:space="preserve"> e minúsculas fazem diferença</w:t>
+      </w:r>
+    </w:p>
+    <w:p>
+      <w:pPr>
+        <w:shd w:val="clear" w:color="auto" w:fill="1E1E1E"/>
+        <w:spacing w:line="360" w:lineRule="atLeast"/>
+        <w:rPr>
+          <w:rFonts w:ascii="Consolas" w:hAnsi="Consolas" w:cs="Times New Roman"/>
+          <w:color w:val="D4D4D4"/>
+          <w:kern w:val="0"/>
+          <w:sz w:val="27"/>
+          <w:szCs w:val="27"/>
+          <w:lang w:val="pt-BR"/>
+        </w:rPr>
+      </w:pPr>
+    </w:p>
+    <w:p>
+      <w:pPr>
+        <w:shd w:val="clear" w:color="auto" w:fill="1E1E1E"/>
+        <w:spacing w:line="360" w:lineRule="atLeast"/>
+        <w:rPr>
+          <w:rFonts w:ascii="Consolas" w:hAnsi="Consolas" w:cs="Times New Roman"/>
+          <w:color w:val="D4D4D4"/>
+          <w:kern w:val="0"/>
+          <w:sz w:val="27"/>
+          <w:szCs w:val="27"/>
+          <w:lang w:val="pt-BR"/>
+        </w:rPr>
+      </w:pPr>
+      <w:r>
+        <w:rPr>
+          <w:rFonts w:ascii="Consolas" w:hAnsi="Consolas" w:cs="Times New Roman"/>
+          <w:color w:val="6A9955"/>
+          <w:kern w:val="0"/>
+          <w:sz w:val="27"/>
+          <w:szCs w:val="27"/>
+          <w:lang w:val="pt-BR"/>
+        </w:rPr>
+        <w:t>- Não posso:</w:t>
+      </w:r>
+    </w:p>
+    <w:p>
+      <w:pPr>
+        <w:shd w:val="clear" w:color="auto" w:fill="1E1E1E"/>
+        <w:spacing w:line="360" w:lineRule="atLeast"/>
+        <w:rPr>
+          <w:rFonts w:ascii="Consolas" w:hAnsi="Consolas" w:cs="Times New Roman"/>
+          <w:color w:val="D4D4D4"/>
+          <w:kern w:val="0"/>
+          <w:sz w:val="27"/>
+          <w:szCs w:val="27"/>
+          <w:lang w:val="pt-BR"/>
+        </w:rPr>
+      </w:pPr>
+      <w:r>
+        <w:rPr>
+          <w:rFonts w:ascii="Consolas" w:hAnsi="Consolas" w:cs="Times New Roman"/>
+          <w:color w:val="6A9955"/>
+          <w:kern w:val="0"/>
+          <w:sz w:val="27"/>
+          <w:szCs w:val="27"/>
+          <w:lang w:val="pt-BR"/>
+        </w:rPr>
+        <w:t>    * Iniciar com números</w:t>
+      </w:r>
+    </w:p>
+    <w:p>
+      <w:pPr>
+        <w:shd w:val="clear" w:color="auto" w:fill="1E1E1E"/>
+        <w:spacing w:line="360" w:lineRule="atLeast"/>
+        <w:rPr>
+          <w:rFonts w:ascii="Consolas" w:hAnsi="Consolas" w:cs="Times New Roman"/>
+          <w:color w:val="D4D4D4"/>
+          <w:kern w:val="0"/>
+          <w:sz w:val="27"/>
+          <w:szCs w:val="27"/>
+          <w:lang w:val="pt-BR"/>
+        </w:rPr>
+      </w:pPr>
+      <w:r>
+        <w:rPr>
+          <w:rFonts w:ascii="Consolas" w:hAnsi="Consolas" w:cs="Times New Roman"/>
+          <w:color w:val="6A9955"/>
+          <w:kern w:val="0"/>
+          <w:sz w:val="27"/>
+          <w:szCs w:val="27"/>
+          <w:lang w:val="pt-BR"/>
+        </w:rPr>
+        <w:t>    * Colocar espaços vazios no nome</w:t>
+      </w:r>
+    </w:p>
+    <w:p>
+      <w:pPr>
+        <w:shd w:val="clear" w:color="auto" w:fill="1E1E1E"/>
+        <w:spacing w:line="360" w:lineRule="atLeast"/>
+        <w:rPr>
+          <w:rFonts w:ascii="Consolas" w:hAnsi="Consolas" w:cs="Times New Roman"/>
+          <w:color w:val="D4D4D4"/>
+          <w:kern w:val="0"/>
+          <w:sz w:val="27"/>
+          <w:szCs w:val="27"/>
+          <w:lang w:val="pt-BR"/>
+        </w:rPr>
+      </w:pPr>
+    </w:p>
+    <w:p>
+      <w:pPr>
+        <w:shd w:val="clear" w:color="auto" w:fill="1E1E1E"/>
+        <w:spacing w:line="360" w:lineRule="atLeast"/>
+        <w:rPr>
+          <w:rFonts w:ascii="Consolas" w:hAnsi="Consolas" w:cs="Times New Roman"/>
+          <w:color w:val="D4D4D4"/>
+          <w:kern w:val="0"/>
+          <w:sz w:val="27"/>
+          <w:szCs w:val="27"/>
+          <w:lang w:val="pt-BR"/>
+        </w:rPr>
+      </w:pPr>
+      <w:r>
+        <w:rPr>
+          <w:rFonts w:ascii="Consolas" w:hAnsi="Consolas" w:cs="Times New Roman"/>
+          <w:color w:val="6A9955"/>
+          <w:kern w:val="0"/>
+          <w:sz w:val="27"/>
+          <w:szCs w:val="27"/>
+          <w:lang w:val="pt-BR"/>
+        </w:rPr>
+        <w:t>- Ideal:</w:t>
+      </w:r>
+    </w:p>
+    <w:p>
+      <w:pPr>
+        <w:shd w:val="clear" w:color="auto" w:fill="1E1E1E"/>
+        <w:spacing w:line="360" w:lineRule="atLeast"/>
+        <w:rPr>
+          <w:rFonts w:ascii="Consolas" w:hAnsi="Consolas" w:cs="Times New Roman"/>
+          <w:color w:val="D4D4D4"/>
+          <w:kern w:val="0"/>
+          <w:sz w:val="27"/>
+          <w:szCs w:val="27"/>
+          <w:lang w:val="pt-BR"/>
+        </w:rPr>
+      </w:pPr>
+      <w:r>
+        <w:rPr>
+          <w:rFonts w:ascii="Consolas" w:hAnsi="Consolas" w:cs="Times New Roman"/>
+          <w:color w:val="6A9955"/>
+          <w:kern w:val="0"/>
+          <w:sz w:val="27"/>
+          <w:szCs w:val="27"/>
+          <w:lang w:val="pt-BR"/>
+        </w:rPr>
+        <w:t>    * Criar nomes que fazem sentido</w:t>
+      </w:r>
+    </w:p>
+    <w:p>
+      <w:pPr>
+        <w:shd w:val="clear" w:color="auto" w:fill="1E1E1E"/>
+        <w:spacing w:line="360" w:lineRule="atLeast"/>
+        <w:rPr>
+          <w:rFonts w:ascii="Consolas" w:hAnsi="Consolas" w:cs="Times New Roman"/>
+          <w:color w:val="D4D4D4"/>
+          <w:kern w:val="0"/>
+          <w:sz w:val="27"/>
+          <w:szCs w:val="27"/>
+          <w:lang w:val="pt-BR"/>
+        </w:rPr>
+      </w:pPr>
+      <w:r>
+        <w:rPr>
+          <w:rFonts w:ascii="Consolas" w:hAnsi="Consolas" w:cs="Times New Roman"/>
+          <w:color w:val="6A9955"/>
+          <w:kern w:val="0"/>
+          <w:sz w:val="27"/>
+          <w:szCs w:val="27"/>
+          <w:lang w:val="pt-BR"/>
+        </w:rPr>
+        <w:t>    * Nomes que expliquem o que a variável é ou faz</w:t>
+      </w:r>
+    </w:p>
+    <w:p>
+      <w:pPr>
+        <w:shd w:val="clear" w:color="auto" w:fill="1E1E1E"/>
+        <w:spacing w:line="360" w:lineRule="atLeast"/>
+        <w:rPr>
+          <w:rFonts w:ascii="Consolas" w:hAnsi="Consolas" w:cs="Times New Roman"/>
+          <w:color w:val="D4D4D4"/>
+          <w:kern w:val="0"/>
+          <w:sz w:val="27"/>
+          <w:szCs w:val="27"/>
+          <w:lang w:val="pt-BR"/>
+        </w:rPr>
+      </w:pPr>
+      <w:r>
+        <w:rPr>
+          <w:rFonts w:ascii="Consolas" w:hAnsi="Consolas" w:cs="Times New Roman"/>
+          <w:color w:val="6A9955"/>
+          <w:kern w:val="0"/>
+          <w:sz w:val="27"/>
+          <w:szCs w:val="27"/>
+          <w:lang w:val="pt-BR"/>
+        </w:rPr>
+        <w:t xml:space="preserve">    * </w:t>
+      </w:r>
+      <w:proofErr w:type="spellStart"/>
+      <w:r>
+        <w:rPr>
+          <w:rFonts w:ascii="Consolas" w:hAnsi="Consolas" w:cs="Times New Roman"/>
+          <w:color w:val="6A9955"/>
+          <w:kern w:val="0"/>
+          <w:sz w:val="27"/>
+          <w:szCs w:val="27"/>
+          <w:lang w:val="pt-BR"/>
+        </w:rPr>
+        <w:t>camelCase</w:t>
+      </w:r>
+      <w:proofErr w:type="spellEnd"/>
+    </w:p>
+    <w:p>
+      <w:pPr>
+        <w:shd w:val="clear" w:color="auto" w:fill="1E1E1E"/>
+        <w:spacing w:line="360" w:lineRule="atLeast"/>
+        <w:rPr>
+          <w:rFonts w:ascii="Consolas" w:hAnsi="Consolas" w:cs="Times New Roman"/>
+          <w:color w:val="D4D4D4"/>
+          <w:kern w:val="0"/>
+          <w:sz w:val="27"/>
+          <w:szCs w:val="27"/>
+          <w:lang w:val="pt-BR"/>
+        </w:rPr>
+      </w:pPr>
+      <w:r>
+        <w:rPr>
+          <w:rFonts w:ascii="Consolas" w:hAnsi="Consolas" w:cs="Times New Roman"/>
+          <w:color w:val="6A9955"/>
+          <w:kern w:val="0"/>
+          <w:sz w:val="27"/>
+          <w:szCs w:val="27"/>
+          <w:lang w:val="pt-BR"/>
+        </w:rPr>
+        <w:t xml:space="preserve">    * </w:t>
+      </w:r>
+      <w:proofErr w:type="spellStart"/>
+      <w:r>
+        <w:rPr>
+          <w:rFonts w:ascii="Consolas" w:hAnsi="Consolas" w:cs="Times New Roman"/>
+          <w:color w:val="6A9955"/>
+          <w:kern w:val="0"/>
+          <w:sz w:val="27"/>
+          <w:szCs w:val="27"/>
+          <w:lang w:val="pt-BR"/>
+        </w:rPr>
+        <w:t>snake_case</w:t>
+      </w:r>
+      <w:proofErr w:type="spellEnd"/>
+    </w:p>
+    <w:p>
+      <w:pPr>
+        <w:shd w:val="clear" w:color="auto" w:fill="1E1E1E"/>
+        <w:spacing w:line="360" w:lineRule="atLeast"/>
+        <w:rPr>
+          <w:rFonts w:ascii="Consolas" w:hAnsi="Consolas" w:cs="Times New Roman"/>
+          <w:color w:val="D4D4D4"/>
+          <w:kern w:val="0"/>
+          <w:sz w:val="27"/>
+          <w:szCs w:val="27"/>
+          <w:lang w:val="pt-BR"/>
+        </w:rPr>
+      </w:pPr>
+      <w:r>
+        <w:rPr>
+          <w:rFonts w:ascii="Consolas" w:hAnsi="Consolas" w:cs="Times New Roman"/>
+          <w:color w:val="6A9955"/>
+          <w:kern w:val="0"/>
+          <w:sz w:val="27"/>
+          <w:szCs w:val="27"/>
+          <w:lang w:val="pt-BR"/>
+        </w:rPr>
+        <w:t>    * Escrever em Inglês</w:t>
+      </w:r>
+    </w:p>
+    <w:p>
+      <w:pPr>
+        <w:shd w:val="clear" w:color="auto" w:fill="1E1E1E"/>
+        <w:spacing w:line="360" w:lineRule="atLeast"/>
+        <w:rPr>
+          <w:rFonts w:ascii="Consolas" w:hAnsi="Consolas" w:cs="Times New Roman"/>
+          <w:color w:val="D4D4D4"/>
+          <w:kern w:val="0"/>
+          <w:sz w:val="27"/>
+          <w:szCs w:val="27"/>
+          <w:lang w:val="pt-BR"/>
+        </w:rPr>
+      </w:pPr>
+    </w:p>
+    <w:p>
+      <w:pPr>
+        <w:shd w:val="clear" w:color="auto" w:fill="1E1E1E"/>
+        <w:spacing w:line="360" w:lineRule="atLeast"/>
+        <w:rPr>
+          <w:rFonts w:ascii="Consolas" w:hAnsi="Consolas" w:cs="Times New Roman"/>
+          <w:color w:val="D4D4D4"/>
+          <w:kern w:val="0"/>
+          <w:sz w:val="27"/>
+          <w:szCs w:val="27"/>
+        </w:rPr>
+      </w:pPr>
+      <w:r>
+        <w:rPr>
+          <w:rFonts w:ascii="Consolas" w:hAnsi="Consolas" w:cs="Times New Roman"/>
+          <w:color w:val="6A9955"/>
+          <w:kern w:val="0"/>
+          <w:sz w:val="27"/>
+          <w:szCs w:val="27"/>
+        </w:rPr>
+        <w:t>*/</w:t>
+      </w:r>
     </w:p>
     <w:p>
       <w:pPr>

</xml_diff>